<commit_message>
Manque WDS + Corriger textes
</commit_message>
<xml_diff>
--- a/Documents/GuideInstallation_WindowsServer.docx
+++ b/Documents/GuideInstallation_WindowsServer.docx
@@ -3,227 +3,1020 @@
 <w:document xmlns:wpc="http://schemas.microsoft.com/office/word/2010/wordprocessingCanvas" xmlns:cx="http://schemas.microsoft.com/office/drawing/2014/chartex" xmlns:cx1="http://schemas.microsoft.com/office/drawing/2015/9/8/chartex" xmlns:cx2="http://schemas.microsoft.com/office/drawing/2015/10/21/chartex" xmlns:mc="http://schemas.openxmlformats.org/markup-compatibility/2006" xmlns:o="urn:schemas-microsoft-com:office:office" xmlns:r="http://schemas.openxmlformats.org/officeDocument/2006/relationships" xmlns:m="http://schemas.openxmlformats.org/officeDocument/2006/math" xmlns:v="urn:schemas-microsoft-com:vml" xmlns:wp14="http://schemas.microsoft.com/office/word/2010/wordprocessingDrawing" xmlns:wp="http://schemas.openxmlformats.org/drawingml/2006/wordprocessingDrawing" xmlns:w10="urn:schemas-microsoft-com:office:word" xmlns:w="http://schemas.openxmlformats.org/wordprocessingml/2006/main" xmlns:w14="http://schemas.microsoft.com/office/word/2010/wordml" xmlns:w15="http://schemas.microsoft.com/office/word/2012/wordml" xmlns:w16se="http://schemas.microsoft.com/office/word/2015/wordml/symex" xmlns:wpg="http://schemas.microsoft.com/office/word/2010/wordprocessingGroup" xmlns:wpi="http://schemas.microsoft.com/office/word/2010/wordprocessingInk" xmlns:wne="http://schemas.microsoft.com/office/word/2006/wordml" xmlns:wps="http://schemas.microsoft.com/office/word/2010/wordprocessingShape" mc:Ignorable="w14 w15 w16se wp14">
   <w:body>
     <w:p>
-      <w:r>
-        <w:t>On a nommé nos serveurs WINSRVGROUPE et WINSRVTELECOM.</w:t>
-      </w:r>
-    </w:p>
-    <w:p>
-      <w:r>
-        <w:t>Dans notre gestionnaire de serveur, nous avons commencés par ajouter des rôles et fonctionnalités.</w:t>
-      </w:r>
-    </w:p>
-    <w:p>
-      <w:r>
-        <w:t xml:space="preserve">Voici les rôles </w:t>
-      </w:r>
-      <w:r>
-        <w:t xml:space="preserve">et fonctionnalités </w:t>
-      </w:r>
-      <w:r>
-        <w:t>que nous avons installés pour chaque serveur :</w:t>
-      </w:r>
-    </w:p>
-    <w:p>
-      <w:pPr>
+      <w:pPr>
+        <w:pStyle w:val="Titre1"/>
+        <w:jc w:val="center"/>
         <w:rPr>
           <w:b/>
+          <w:i/>
+          <w:sz w:val="36"/>
         </w:rPr>
       </w:pPr>
       <w:r>
         <w:rPr>
           <w:b/>
-        </w:rPr>
-        <w:t>WINSRVGROUPE :</w:t>
-      </w:r>
-    </w:p>
-    <w:p>
-      <w:pPr>
-        <w:pStyle w:val="Paragraphedeliste"/>
-        <w:numPr>
-          <w:ilvl w:val="0"/>
-          <w:numId w:val="2"/>
-        </w:numPr>
-      </w:pPr>
-      <w:r>
-        <w:t>DHCP</w:t>
-      </w:r>
-    </w:p>
-    <w:p>
-      <w:pPr>
-        <w:pStyle w:val="Paragraphedeliste"/>
-        <w:numPr>
-          <w:ilvl w:val="0"/>
-          <w:numId w:val="2"/>
-        </w:numPr>
-      </w:pPr>
+          <w:i/>
+          <w:sz w:val="36"/>
+        </w:rPr>
+        <w:t>Guide d’installation Windows Server</w:t>
+      </w:r>
+    </w:p>
+    <w:p/>
+    <w:p>
+      <w:r>
+        <w:t>On a nommé nos serveurs WINSRVGROUP et WINSRVTELECOM.</w:t>
+      </w:r>
+    </w:p>
+    <w:p>
+      <w:r>
+        <w:t>Après l’installation de l’OS Windows Server 2012, nous avons débutés l’installation du service de contrôleur de domaine.</w:t>
+      </w:r>
+    </w:p>
+    <w:p/>
+    <w:p>
+      <w:pPr>
+        <w:pStyle w:val="Titre1"/>
+        <w:rPr>
+          <w:u w:val="single"/>
+        </w:rPr>
+      </w:pPr>
+      <w:r>
+        <w:rPr>
+          <w:u w:val="single"/>
+        </w:rPr>
+        <w:t xml:space="preserve">I - </w:t>
+      </w:r>
+      <w:r>
+        <w:rPr>
+          <w:u w:val="single"/>
+        </w:rPr>
+        <w:t>Contrôleur de domaine :</w:t>
+      </w:r>
+    </w:p>
+    <w:p>
+      <w:r>
+        <w:t>Nous avons configurer nos noms de domaine : gouybues-telecom.local et gouybues-group.local.</w:t>
+      </w:r>
+    </w:p>
+    <w:p>
+      <w:r>
+        <w:t xml:space="preserve">On a ensuite </w:t>
+      </w:r>
+      <w:r>
+        <w:t>créé</w:t>
+      </w:r>
+      <w:r>
+        <w:t xml:space="preserve"> nos forêts respectives, les scripts sont disponibles sur </w:t>
+      </w:r>
+      <w:hyperlink r:id="rId7" w:history="1">
+        <w:r>
+          <w:rPr>
+            <w:rStyle w:val="Lienhypertexte"/>
+          </w:rPr>
+          <w:t>https://github.com/Skeln31/ProjetSysteme</w:t>
+        </w:r>
+      </w:hyperlink>
+      <w:r>
+        <w:t xml:space="preserve"> </w:t>
+      </w:r>
+    </w:p>
+    <w:p>
+      <w:r>
+        <w:t xml:space="preserve">Celui-ci nous a également installé le service </w:t>
+      </w:r>
       <w:r>
         <w:t>DNS</w:t>
       </w:r>
-    </w:p>
-    <w:p>
-      <w:pPr>
-        <w:pStyle w:val="Paragraphedeliste"/>
-        <w:numPr>
-          <w:ilvl w:val="0"/>
-          <w:numId w:val="2"/>
-        </w:numPr>
-      </w:pPr>
-      <w:r>
-        <w:t>AD DS</w:t>
-      </w:r>
-    </w:p>
-    <w:p>
-      <w:pPr>
-        <w:pStyle w:val="Paragraphedeliste"/>
-        <w:numPr>
-          <w:ilvl w:val="0"/>
-          <w:numId w:val="2"/>
-        </w:numPr>
-      </w:pPr>
-      <w:r>
-        <w:t>Service d’Impression</w:t>
-      </w:r>
-    </w:p>
-    <w:p>
-      <w:pPr>
-        <w:pStyle w:val="Paragraphedeliste"/>
-        <w:numPr>
-          <w:ilvl w:val="0"/>
-          <w:numId w:val="2"/>
-        </w:numPr>
-      </w:pPr>
-      <w:r>
-        <w:t>Service de déploiement</w:t>
-      </w:r>
-    </w:p>
-    <w:p>
-      <w:pPr>
-        <w:pStyle w:val="Paragraphedeliste"/>
-        <w:numPr>
-          <w:ilvl w:val="0"/>
-          <w:numId w:val="2"/>
-        </w:numPr>
-      </w:pPr>
-      <w:r>
-        <w:t>Sauvegarde</w:t>
-      </w:r>
-    </w:p>
-    <w:p>
-      <w:pPr>
-        <w:rPr>
-          <w:b/>
-        </w:rPr>
-      </w:pPr>
-      <w:r>
-        <w:rPr>
-          <w:b/>
-        </w:rPr>
-        <w:t>WINSRVTELECOM :</w:t>
-      </w:r>
-    </w:p>
-    <w:p>
-      <w:pPr>
-        <w:pStyle w:val="Paragraphedeliste"/>
-        <w:numPr>
-          <w:ilvl w:val="0"/>
-          <w:numId w:val="2"/>
-        </w:numPr>
-      </w:pPr>
-      <w:r>
-        <w:t>DHCP</w:t>
-      </w:r>
-    </w:p>
-    <w:p>
-      <w:pPr>
-        <w:pStyle w:val="Paragraphedeliste"/>
-        <w:numPr>
-          <w:ilvl w:val="0"/>
-          <w:numId w:val="2"/>
-        </w:numPr>
-      </w:pPr>
-      <w:r>
-        <w:t>DNS</w:t>
-      </w:r>
-    </w:p>
-    <w:p>
-      <w:pPr>
-        <w:pStyle w:val="Paragraphedeliste"/>
-        <w:numPr>
-          <w:ilvl w:val="0"/>
-          <w:numId w:val="2"/>
-        </w:numPr>
-      </w:pPr>
-      <w:r>
-        <w:t>AD DS</w:t>
-      </w:r>
-    </w:p>
-    <w:p>
-      <w:pPr>
-        <w:pStyle w:val="Paragraphedeliste"/>
-        <w:numPr>
-          <w:ilvl w:val="0"/>
-          <w:numId w:val="2"/>
-        </w:numPr>
-      </w:pPr>
-      <w:r>
-        <w:t>Service d’Impression</w:t>
-      </w:r>
-    </w:p>
-    <w:p>
-      <w:pPr>
-        <w:pStyle w:val="Paragraphedeliste"/>
-        <w:numPr>
-          <w:ilvl w:val="0"/>
-          <w:numId w:val="2"/>
-        </w:numPr>
-      </w:pPr>
-      <w:r>
-        <w:t>Sauvegarde</w:t>
-      </w:r>
-    </w:p>
-    <w:p>
-      <w:pPr>
-        <w:pStyle w:val="Paragraphedeliste"/>
-        <w:numPr>
-          <w:ilvl w:val="0"/>
-          <w:numId w:val="2"/>
-        </w:numPr>
-      </w:pPr>
-      <w:r>
-        <w:t>Agent SNMP (pour la Supervision)</w:t>
-      </w:r>
-    </w:p>
-    <w:p>
-      <w:r>
-        <w:t xml:space="preserve">Ensuite nous avons configuré le DHCP : On a créé une plage de 40 adresses dynamiques pour les futurs clients. </w:t>
-      </w:r>
-    </w:p>
-    <w:p>
-      <w:r>
-        <w:t>Ensuite on a configuré le DNS avec recherche inversée pour pouvoir accéder à notre serveur via son nom d’hôte.</w:t>
-      </w:r>
-    </w:p>
-    <w:p>
-      <w:r>
-        <w:t>Enfin, on a redémarré les services pour que les changements soient pris en compte.</w:t>
-      </w:r>
-    </w:p>
-    <w:p>
-      <w:r>
-        <w:t>On a effectué un test avec un poste client Windows 7, il reçoit bien une adresse IP donnée par le DHCP et il peut communiquer avec le serveur à l’aide de son IP et de son nom d’hôte. Ceci nous confirme que la configuration s’est bien déroulée.</w:t>
-      </w:r>
-    </w:p>
-    <w:p>
-      <w:r>
-        <w:t xml:space="preserve">A ce moment-là, par sécurité, nous avons fait un </w:t>
-      </w:r>
-      <w:proofErr w:type="spellStart"/>
-      <w:r>
-        <w:t>snapshot</w:t>
-      </w:r>
-      <w:proofErr w:type="spellEnd"/>
-      <w:r>
-        <w:t xml:space="preserve"> de nos VM Windows Server.</w:t>
+      <w:r>
+        <w:t>. Il nous suffisait donc de configurer seulement une zone de recherche inversée.</w:t>
+      </w:r>
+    </w:p>
+    <w:p/>
+    <w:p>
+      <w:pPr>
+        <w:pStyle w:val="Titre1"/>
+        <w:rPr>
+          <w:u w:val="single"/>
+        </w:rPr>
+      </w:pPr>
+      <w:r>
+        <w:rPr>
+          <w:u w:val="single"/>
+        </w:rPr>
+        <w:t>II – DHCP :</w:t>
+      </w:r>
+    </w:p>
+    <w:p>
+      <w:r>
+        <w:t xml:space="preserve">Après avoir </w:t>
+      </w:r>
+      <w:r>
+        <w:t>redémarré</w:t>
+      </w:r>
+      <w:r>
+        <w:t xml:space="preserve"> notre serveur, nous avons procédés à l’installation du service DHCP.</w:t>
+      </w:r>
+    </w:p>
+    <w:p>
+      <w:r>
+        <w:t>Nous avons configuré notre nouvelle étendue d’adresses pour 40 postes, qui sera attribué dynamiquement aux futurs clients de nos domaines respectifs.</w:t>
+      </w:r>
+    </w:p>
+    <w:p>
+      <w:pPr>
+        <w:jc w:val="center"/>
+      </w:pPr>
+      <w:r>
+        <w:rPr>
+          <w:noProof/>
+          <w:lang w:eastAsia="fr-FR"/>
+        </w:rPr>
+        <w:drawing>
+          <wp:inline distT="0" distB="0" distL="0" distR="0">
+            <wp:extent cx="4938188" cy="3414056"/>
+            <wp:effectExtent l="0" t="0" r="0" b="0"/>
+            <wp:docPr id="2" name="Image 2"/>
+            <wp:cNvGraphicFramePr>
+              <a:graphicFrameLocks xmlns:a="http://schemas.openxmlformats.org/drawingml/2006/main" noChangeAspect="1"/>
+            </wp:cNvGraphicFramePr>
+            <a:graphic xmlns:a="http://schemas.openxmlformats.org/drawingml/2006/main">
+              <a:graphicData uri="http://schemas.openxmlformats.org/drawingml/2006/picture">
+                <pic:pic xmlns:pic="http://schemas.openxmlformats.org/drawingml/2006/picture">
+                  <pic:nvPicPr>
+                    <pic:cNvPr id="2" name="dhcp.PNG"/>
+                    <pic:cNvPicPr/>
+                  </pic:nvPicPr>
+                  <pic:blipFill>
+                    <a:blip r:embed="rId8">
+                      <a:extLst>
+                        <a:ext uri="{28A0092B-C50C-407E-A947-70E740481C1C}">
+                          <a14:useLocalDpi xmlns:a14="http://schemas.microsoft.com/office/drawing/2010/main" val="0"/>
+                        </a:ext>
+                      </a:extLst>
+                    </a:blip>
+                    <a:stretch>
+                      <a:fillRect/>
+                    </a:stretch>
+                  </pic:blipFill>
+                  <pic:spPr>
+                    <a:xfrm>
+                      <a:off x="0" y="0"/>
+                      <a:ext cx="4938188" cy="3414056"/>
+                    </a:xfrm>
+                    <a:prstGeom prst="rect">
+                      <a:avLst/>
+                    </a:prstGeom>
+                  </pic:spPr>
+                </pic:pic>
+              </a:graphicData>
+            </a:graphic>
+          </wp:inline>
+        </w:drawing>
+      </w:r>
+    </w:p>
+    <w:p>
+      <w:pPr>
+        <w:jc w:val="center"/>
+      </w:pPr>
+    </w:p>
+    <w:p>
+      <w:pPr>
+        <w:pStyle w:val="Titre1"/>
+        <w:rPr>
+          <w:u w:val="single"/>
+        </w:rPr>
+      </w:pPr>
+      <w:r>
+        <w:rPr>
+          <w:u w:val="single"/>
+        </w:rPr>
+        <w:lastRenderedPageBreak/>
+        <w:t>III – Utilisateurs et Groupes :</w:t>
+      </w:r>
+    </w:p>
+    <w:p>
+      <w:r>
+        <w:t xml:space="preserve">Une fois </w:t>
+      </w:r>
+      <w:r>
+        <w:t>notre contrôleur</w:t>
+      </w:r>
+      <w:r>
+        <w:t xml:space="preserve"> de domaine opérationnel, nous avons procédés à la création des groupes d’utilisateurs et un utilisateur par groupe (1 groupe = 1 service), en nous référant à l’organigramme de l’entreprise Gouybues. Nous avons également </w:t>
+      </w:r>
+      <w:r>
+        <w:t>créé</w:t>
+      </w:r>
+      <w:r>
+        <w:t xml:space="preserve"> un groupe composé de tous les services, qui représentera tous les utilisateurs d’un domaine.</w:t>
+      </w:r>
+    </w:p>
+    <w:p>
+      <w:pPr>
+        <w:jc w:val="center"/>
+      </w:pPr>
+      <w:r>
+        <w:rPr>
+          <w:noProof/>
+          <w:lang w:eastAsia="fr-FR"/>
+        </w:rPr>
+        <w:drawing>
+          <wp:inline distT="0" distB="0" distL="0" distR="0">
+            <wp:extent cx="5760720" cy="4052570"/>
+            <wp:effectExtent l="0" t="0" r="0" b="5080"/>
+            <wp:docPr id="3" name="Image 3"/>
+            <wp:cNvGraphicFramePr>
+              <a:graphicFrameLocks xmlns:a="http://schemas.openxmlformats.org/drawingml/2006/main" noChangeAspect="1"/>
+            </wp:cNvGraphicFramePr>
+            <a:graphic xmlns:a="http://schemas.openxmlformats.org/drawingml/2006/main">
+              <a:graphicData uri="http://schemas.openxmlformats.org/drawingml/2006/picture">
+                <pic:pic xmlns:pic="http://schemas.openxmlformats.org/drawingml/2006/picture">
+                  <pic:nvPicPr>
+                    <pic:cNvPr id="3" name="usersGroupes.PNG"/>
+                    <pic:cNvPicPr/>
+                  </pic:nvPicPr>
+                  <pic:blipFill>
+                    <a:blip r:embed="rId9">
+                      <a:extLst>
+                        <a:ext uri="{28A0092B-C50C-407E-A947-70E740481C1C}">
+                          <a14:useLocalDpi xmlns:a14="http://schemas.microsoft.com/office/drawing/2010/main" val="0"/>
+                        </a:ext>
+                      </a:extLst>
+                    </a:blip>
+                    <a:stretch>
+                      <a:fillRect/>
+                    </a:stretch>
+                  </pic:blipFill>
+                  <pic:spPr>
+                    <a:xfrm>
+                      <a:off x="0" y="0"/>
+                      <a:ext cx="5760720" cy="4052570"/>
+                    </a:xfrm>
+                    <a:prstGeom prst="rect">
+                      <a:avLst/>
+                    </a:prstGeom>
+                  </pic:spPr>
+                </pic:pic>
+              </a:graphicData>
+            </a:graphic>
+          </wp:inline>
+        </w:drawing>
+      </w:r>
+    </w:p>
+    <w:p/>
+    <w:p/>
+    <w:p/>
+    <w:p/>
+    <w:p/>
+    <w:p/>
+    <w:p/>
+    <w:p/>
+    <w:p/>
+    <w:p/>
+    <w:p/>
+    <w:p>
+      <w:pPr>
+        <w:pStyle w:val="Titre1"/>
+        <w:rPr>
+          <w:u w:val="single"/>
+        </w:rPr>
+      </w:pPr>
+      <w:r>
+        <w:rPr>
+          <w:u w:val="single"/>
+        </w:rPr>
+        <w:lastRenderedPageBreak/>
+        <w:t>IV – Répertoires et Partages :</w:t>
+      </w:r>
+    </w:p>
+    <w:p>
+      <w:r>
+        <w:t xml:space="preserve">Après la création des utilisateurs, nous avons attaqués la partie partage de </w:t>
+      </w:r>
+      <w:r>
+        <w:t>répertoires</w:t>
+      </w:r>
+      <w:r>
+        <w:t>.</w:t>
+      </w:r>
+    </w:p>
+    <w:p>
+      <w:r>
+        <w:t xml:space="preserve">Nous avons </w:t>
+      </w:r>
+      <w:r>
+        <w:t>créé</w:t>
+      </w:r>
+      <w:r>
+        <w:t xml:space="preserve"> un GPO portan</w:t>
+      </w:r>
+      <w:r>
+        <w:t>t le nom de notre domaine, qui mappe</w:t>
+      </w:r>
+      <w:r>
+        <w:t xml:space="preserve"> le </w:t>
+      </w:r>
+      <w:r>
+        <w:t>répertoire</w:t>
+      </w:r>
+      <w:r>
+        <w:t xml:space="preserve"> T:\ (pour Telecom) et G:\ (pour Group) qui sera partagé à tous les services du domaine.</w:t>
+      </w:r>
+      <w:r>
+        <w:t xml:space="preserve"> </w:t>
+      </w:r>
+    </w:p>
+    <w:p>
+      <w:r>
+        <w:t xml:space="preserve">Ensuite nous avons créés un GPO qui </w:t>
+      </w:r>
+      <w:r>
+        <w:t>mappe</w:t>
+      </w:r>
+      <w:r>
+        <w:t xml:space="preserve"> </w:t>
+      </w:r>
+      <w:r>
+        <w:t>un</w:t>
+      </w:r>
+      <w:r>
+        <w:t xml:space="preserve"> répertoire </w:t>
+      </w:r>
+      <w:r>
+        <w:t xml:space="preserve">pour chaque service dans </w:t>
+      </w:r>
+      <w:r>
+        <w:t xml:space="preserve">Share (S:\), </w:t>
+      </w:r>
+      <w:r>
+        <w:t xml:space="preserve">nous donnons accès au service Direction à tous les </w:t>
+      </w:r>
+      <w:r>
+        <w:t>répertoires</w:t>
+      </w:r>
+      <w:r>
+        <w:t>.</w:t>
+      </w:r>
+      <w:r>
+        <w:t xml:space="preserve"> </w:t>
+      </w:r>
+    </w:p>
+    <w:p>
+      <w:pPr>
+        <w:jc w:val="center"/>
+      </w:pPr>
+      <w:r>
+        <w:rPr>
+          <w:noProof/>
+          <w:lang w:eastAsia="fr-FR"/>
+        </w:rPr>
+        <w:drawing>
+          <wp:inline distT="0" distB="0" distL="0" distR="0">
+            <wp:extent cx="6194892" cy="3343275"/>
+            <wp:effectExtent l="0" t="0" r="0" b="0"/>
+            <wp:docPr id="4" name="Image 4"/>
+            <wp:cNvGraphicFramePr>
+              <a:graphicFrameLocks xmlns:a="http://schemas.openxmlformats.org/drawingml/2006/main" noChangeAspect="1"/>
+            </wp:cNvGraphicFramePr>
+            <a:graphic xmlns:a="http://schemas.openxmlformats.org/drawingml/2006/main">
+              <a:graphicData uri="http://schemas.openxmlformats.org/drawingml/2006/picture">
+                <pic:pic xmlns:pic="http://schemas.openxmlformats.org/drawingml/2006/picture">
+                  <pic:nvPicPr>
+                    <pic:cNvPr id="4" name="MappageShare.PNG"/>
+                    <pic:cNvPicPr/>
+                  </pic:nvPicPr>
+                  <pic:blipFill>
+                    <a:blip r:embed="rId10">
+                      <a:extLst>
+                        <a:ext uri="{28A0092B-C50C-407E-A947-70E740481C1C}">
+                          <a14:useLocalDpi xmlns:a14="http://schemas.microsoft.com/office/drawing/2010/main" val="0"/>
+                        </a:ext>
+                      </a:extLst>
+                    </a:blip>
+                    <a:stretch>
+                      <a:fillRect/>
+                    </a:stretch>
+                  </pic:blipFill>
+                  <pic:spPr>
+                    <a:xfrm>
+                      <a:off x="0" y="0"/>
+                      <a:ext cx="6200760" cy="3346442"/>
+                    </a:xfrm>
+                    <a:prstGeom prst="rect">
+                      <a:avLst/>
+                    </a:prstGeom>
+                  </pic:spPr>
+                </pic:pic>
+              </a:graphicData>
+            </a:graphic>
+          </wp:inline>
+        </w:drawing>
+      </w:r>
+    </w:p>
+    <w:p>
+      <w:pPr>
+        <w:jc w:val="center"/>
+      </w:pPr>
+      <w:r>
+        <w:rPr>
+          <w:noProof/>
+          <w:lang w:eastAsia="fr-FR"/>
+        </w:rPr>
+        <w:drawing>
+          <wp:inline distT="0" distB="0" distL="0" distR="0">
+            <wp:extent cx="6210300" cy="3711668"/>
+            <wp:effectExtent l="0" t="0" r="0" b="3175"/>
+            <wp:docPr id="5" name="Image 5"/>
+            <wp:cNvGraphicFramePr>
+              <a:graphicFrameLocks xmlns:a="http://schemas.openxmlformats.org/drawingml/2006/main" noChangeAspect="1"/>
+            </wp:cNvGraphicFramePr>
+            <a:graphic xmlns:a="http://schemas.openxmlformats.org/drawingml/2006/main">
+              <a:graphicData uri="http://schemas.openxmlformats.org/drawingml/2006/picture">
+                <pic:pic xmlns:pic="http://schemas.openxmlformats.org/drawingml/2006/picture">
+                  <pic:nvPicPr>
+                    <pic:cNvPr id="5" name="DroitsShare.PNG"/>
+                    <pic:cNvPicPr/>
+                  </pic:nvPicPr>
+                  <pic:blipFill>
+                    <a:blip r:embed="rId11">
+                      <a:extLst>
+                        <a:ext uri="{28A0092B-C50C-407E-A947-70E740481C1C}">
+                          <a14:useLocalDpi xmlns:a14="http://schemas.microsoft.com/office/drawing/2010/main" val="0"/>
+                        </a:ext>
+                      </a:extLst>
+                    </a:blip>
+                    <a:stretch>
+                      <a:fillRect/>
+                    </a:stretch>
+                  </pic:blipFill>
+                  <pic:spPr>
+                    <a:xfrm>
+                      <a:off x="0" y="0"/>
+                      <a:ext cx="6227039" cy="3721672"/>
+                    </a:xfrm>
+                    <a:prstGeom prst="rect">
+                      <a:avLst/>
+                    </a:prstGeom>
+                  </pic:spPr>
+                </pic:pic>
+              </a:graphicData>
+            </a:graphic>
+          </wp:inline>
+        </w:drawing>
+      </w:r>
+    </w:p>
+    <w:p/>
+    <w:p>
+      <w:r>
+        <w:t xml:space="preserve">Pour finir, nous avons créés un dernier GPO qui s’occupe de </w:t>
+      </w:r>
+      <w:r>
+        <w:t>rediriger</w:t>
+      </w:r>
+      <w:r>
+        <w:t xml:space="preserve"> le </w:t>
+      </w:r>
+      <w:r>
+        <w:t>répertoire</w:t>
+      </w:r>
+      <w:r>
+        <w:t xml:space="preserve"> Documents de chaque utilisateur sur </w:t>
+      </w:r>
+      <w:r>
+        <w:t xml:space="preserve">un dossier dédié portant le nom de l’utilisateur sur Share. Il actualise le </w:t>
+      </w:r>
+      <w:r>
+        <w:t>répertoire</w:t>
+      </w:r>
+      <w:r>
+        <w:t xml:space="preserve"> de l’utilisateur en temps </w:t>
+      </w:r>
+      <w:r>
+        <w:t>réel</w:t>
+      </w:r>
+      <w:r>
+        <w:t>, l’utilisateur aura accès à ses données automatiquement sur n’importe quel poste client du domaine.</w:t>
+      </w:r>
+    </w:p>
+    <w:p>
+      <w:pPr>
+        <w:jc w:val="center"/>
+      </w:pPr>
+      <w:r>
+        <w:rPr>
+          <w:noProof/>
+          <w:lang w:eastAsia="fr-FR"/>
+        </w:rPr>
+        <w:drawing>
+          <wp:inline distT="0" distB="0" distL="0" distR="0">
+            <wp:extent cx="5197290" cy="4298052"/>
+            <wp:effectExtent l="0" t="0" r="3810" b="7620"/>
+            <wp:docPr id="6" name="Image 6"/>
+            <wp:cNvGraphicFramePr>
+              <a:graphicFrameLocks xmlns:a="http://schemas.openxmlformats.org/drawingml/2006/main" noChangeAspect="1"/>
+            </wp:cNvGraphicFramePr>
+            <a:graphic xmlns:a="http://schemas.openxmlformats.org/drawingml/2006/main">
+              <a:graphicData uri="http://schemas.openxmlformats.org/drawingml/2006/picture">
+                <pic:pic xmlns:pic="http://schemas.openxmlformats.org/drawingml/2006/picture">
+                  <pic:nvPicPr>
+                    <pic:cNvPr id="6" name="Documents.PNG"/>
+                    <pic:cNvPicPr/>
+                  </pic:nvPicPr>
+                  <pic:blipFill>
+                    <a:blip r:embed="rId12">
+                      <a:extLst>
+                        <a:ext uri="{28A0092B-C50C-407E-A947-70E740481C1C}">
+                          <a14:useLocalDpi xmlns:a14="http://schemas.microsoft.com/office/drawing/2010/main" val="0"/>
+                        </a:ext>
+                      </a:extLst>
+                    </a:blip>
+                    <a:stretch>
+                      <a:fillRect/>
+                    </a:stretch>
+                  </pic:blipFill>
+                  <pic:spPr>
+                    <a:xfrm>
+                      <a:off x="0" y="0"/>
+                      <a:ext cx="5197290" cy="4298052"/>
+                    </a:xfrm>
+                    <a:prstGeom prst="rect">
+                      <a:avLst/>
+                    </a:prstGeom>
+                  </pic:spPr>
+                </pic:pic>
+              </a:graphicData>
+            </a:graphic>
+          </wp:inline>
+        </w:drawing>
+      </w:r>
+    </w:p>
+    <w:p>
+      <w:r>
+        <w:rPr>
+          <w:noProof/>
+          <w:lang w:eastAsia="fr-FR"/>
+        </w:rPr>
+        <w:lastRenderedPageBreak/>
+        <w:drawing>
+          <wp:inline distT="0" distB="0" distL="0" distR="0">
+            <wp:extent cx="5760720" cy="3511550"/>
+            <wp:effectExtent l="0" t="0" r="0" b="0"/>
+            <wp:docPr id="7" name="Image 7"/>
+            <wp:cNvGraphicFramePr>
+              <a:graphicFrameLocks xmlns:a="http://schemas.openxmlformats.org/drawingml/2006/main" noChangeAspect="1"/>
+            </wp:cNvGraphicFramePr>
+            <a:graphic xmlns:a="http://schemas.openxmlformats.org/drawingml/2006/main">
+              <a:graphicData uri="http://schemas.openxmlformats.org/drawingml/2006/picture">
+                <pic:pic xmlns:pic="http://schemas.openxmlformats.org/drawingml/2006/picture">
+                  <pic:nvPicPr>
+                    <pic:cNvPr id="7" name="Documents2.PNG"/>
+                    <pic:cNvPicPr/>
+                  </pic:nvPicPr>
+                  <pic:blipFill>
+                    <a:blip r:embed="rId13">
+                      <a:extLst>
+                        <a:ext uri="{28A0092B-C50C-407E-A947-70E740481C1C}">
+                          <a14:useLocalDpi xmlns:a14="http://schemas.microsoft.com/office/drawing/2010/main" val="0"/>
+                        </a:ext>
+                      </a:extLst>
+                    </a:blip>
+                    <a:stretch>
+                      <a:fillRect/>
+                    </a:stretch>
+                  </pic:blipFill>
+                  <pic:spPr>
+                    <a:xfrm>
+                      <a:off x="0" y="0"/>
+                      <a:ext cx="5760720" cy="3511550"/>
+                    </a:xfrm>
+                    <a:prstGeom prst="rect">
+                      <a:avLst/>
+                    </a:prstGeom>
+                  </pic:spPr>
+                </pic:pic>
+              </a:graphicData>
+            </a:graphic>
+          </wp:inline>
+        </w:drawing>
+      </w:r>
+    </w:p>
+    <w:p>
+      <w:pPr>
+        <w:pStyle w:val="Titre1"/>
+        <w:rPr>
+          <w:u w:val="single"/>
+        </w:rPr>
+      </w:pPr>
+      <w:r>
+        <w:rPr>
+          <w:u w:val="single"/>
+        </w:rPr>
+        <w:t>V – Politique de sécurité des mots de passe :</w:t>
+      </w:r>
+    </w:p>
+    <w:p>
+      <w:r>
+        <w:t xml:space="preserve">Une fois </w:t>
+      </w:r>
+      <w:r>
+        <w:t>les répertoires communs</w:t>
+      </w:r>
+      <w:r>
+        <w:t xml:space="preserve"> terminés, nous avons créés un PSO (Password Settings Object)</w:t>
+      </w:r>
+      <w:r>
+        <w:t xml:space="preserve">. </w:t>
+      </w:r>
+    </w:p>
+    <w:p>
+      <w:pPr>
+        <w:jc w:val="center"/>
+      </w:pPr>
+      <w:r>
+        <w:rPr>
+          <w:noProof/>
+          <w:lang w:eastAsia="fr-FR"/>
+        </w:rPr>
+        <w:drawing>
+          <wp:inline distT="0" distB="0" distL="0" distR="0">
+            <wp:extent cx="5387280" cy="4213860"/>
+            <wp:effectExtent l="0" t="0" r="4445" b="0"/>
+            <wp:docPr id="8" name="Image 8"/>
+            <wp:cNvGraphicFramePr>
+              <a:graphicFrameLocks xmlns:a="http://schemas.openxmlformats.org/drawingml/2006/main" noChangeAspect="1"/>
+            </wp:cNvGraphicFramePr>
+            <a:graphic xmlns:a="http://schemas.openxmlformats.org/drawingml/2006/main">
+              <a:graphicData uri="http://schemas.openxmlformats.org/drawingml/2006/picture">
+                <pic:pic xmlns:pic="http://schemas.openxmlformats.org/drawingml/2006/picture">
+                  <pic:nvPicPr>
+                    <pic:cNvPr id="8" name="PSO.PNG"/>
+                    <pic:cNvPicPr/>
+                  </pic:nvPicPr>
+                  <pic:blipFill>
+                    <a:blip r:embed="rId14">
+                      <a:extLst>
+                        <a:ext uri="{28A0092B-C50C-407E-A947-70E740481C1C}">
+                          <a14:useLocalDpi xmlns:a14="http://schemas.microsoft.com/office/drawing/2010/main" val="0"/>
+                        </a:ext>
+                      </a:extLst>
+                    </a:blip>
+                    <a:stretch>
+                      <a:fillRect/>
+                    </a:stretch>
+                  </pic:blipFill>
+                  <pic:spPr>
+                    <a:xfrm>
+                      <a:off x="0" y="0"/>
+                      <a:ext cx="5390909" cy="4216698"/>
+                    </a:xfrm>
+                    <a:prstGeom prst="rect">
+                      <a:avLst/>
+                    </a:prstGeom>
+                  </pic:spPr>
+                </pic:pic>
+              </a:graphicData>
+            </a:graphic>
+          </wp:inline>
+        </w:drawing>
+      </w:r>
+    </w:p>
+    <w:p>
+      <w:r>
+        <w:lastRenderedPageBreak/>
+        <w:t xml:space="preserve">Nous avons activé une longueur minimale de 8 caractères. Nous avons désactivé l’exigence de complexité. Nous demandons à l’utilisateur de modifier son mot de passe tous les 90j. Et en cas de 3 tentatives de connexion échouées, seul un administrateur peut déverrouiller le compte qui est alors verrouillé par sécurité. Ce PSO s’applique à tous les utilisateurs des domaines Telecom et Group. </w:t>
+      </w:r>
+    </w:p>
+    <w:p>
+      <w:pPr>
+        <w:jc w:val="center"/>
+      </w:pPr>
+      <w:r>
+        <w:rPr>
+          <w:noProof/>
+          <w:lang w:eastAsia="fr-FR"/>
+        </w:rPr>
+        <w:drawing>
+          <wp:inline distT="0" distB="0" distL="0" distR="0" wp14:anchorId="765470C6" wp14:editId="207750BF">
+            <wp:extent cx="5615940" cy="3099015"/>
+            <wp:effectExtent l="0" t="0" r="3810" b="6350"/>
+            <wp:docPr id="1" name="Image 1"/>
+            <wp:cNvGraphicFramePr>
+              <a:graphicFrameLocks xmlns:a="http://schemas.openxmlformats.org/drawingml/2006/main" noChangeAspect="1"/>
+            </wp:cNvGraphicFramePr>
+            <a:graphic xmlns:a="http://schemas.openxmlformats.org/drawingml/2006/main">
+              <a:graphicData uri="http://schemas.openxmlformats.org/drawingml/2006/picture">
+                <pic:pic xmlns:pic="http://schemas.openxmlformats.org/drawingml/2006/picture">
+                  <pic:nvPicPr>
+                    <pic:cNvPr id="1" name="OptionsMDP.PNG"/>
+                    <pic:cNvPicPr/>
+                  </pic:nvPicPr>
+                  <pic:blipFill>
+                    <a:blip r:embed="rId15" cstate="print">
+                      <a:extLst>
+                        <a:ext uri="{28A0092B-C50C-407E-A947-70E740481C1C}">
+                          <a14:useLocalDpi xmlns:a14="http://schemas.microsoft.com/office/drawing/2010/main" val="0"/>
+                        </a:ext>
+                      </a:extLst>
+                    </a:blip>
+                    <a:stretch>
+                      <a:fillRect/>
+                    </a:stretch>
+                  </pic:blipFill>
+                  <pic:spPr>
+                    <a:xfrm>
+                      <a:off x="0" y="0"/>
+                      <a:ext cx="5620192" cy="3101361"/>
+                    </a:xfrm>
+                    <a:prstGeom prst="rect">
+                      <a:avLst/>
+                    </a:prstGeom>
+                  </pic:spPr>
+                </pic:pic>
+              </a:graphicData>
+            </a:graphic>
+          </wp:inline>
+        </w:drawing>
+      </w:r>
+    </w:p>
+    <w:p>
+      <w:pPr>
+        <w:pStyle w:val="Titre1"/>
+        <w:rPr>
+          <w:u w:val="single"/>
+        </w:rPr>
+      </w:pPr>
+      <w:r>
+        <w:rPr>
+          <w:u w:val="single"/>
+        </w:rPr>
+        <w:t>VI – Session :</w:t>
+      </w:r>
+    </w:p>
+    <w:p>
+      <w:r>
+        <w:t xml:space="preserve">Nous avons créé un GPO pour le déploiement de 7Zip lors d’une ouverture de session s’il n’est pas déjà installé. </w:t>
+      </w:r>
+    </w:p>
+    <w:p>
+      <w:pPr>
+        <w:jc w:val="center"/>
+      </w:pPr>
+      <w:r>
+        <w:rPr>
+          <w:noProof/>
+          <w:lang w:eastAsia="fr-FR"/>
+        </w:rPr>
+        <w:drawing>
+          <wp:inline distT="0" distB="0" distL="0" distR="0">
+            <wp:extent cx="6072028" cy="3802380"/>
+            <wp:effectExtent l="0" t="0" r="5080" b="7620"/>
+            <wp:docPr id="10" name="Image 10"/>
+            <wp:cNvGraphicFramePr>
+              <a:graphicFrameLocks xmlns:a="http://schemas.openxmlformats.org/drawingml/2006/main" noChangeAspect="1"/>
+            </wp:cNvGraphicFramePr>
+            <a:graphic xmlns:a="http://schemas.openxmlformats.org/drawingml/2006/main">
+              <a:graphicData uri="http://schemas.openxmlformats.org/drawingml/2006/picture">
+                <pic:pic xmlns:pic="http://schemas.openxmlformats.org/drawingml/2006/picture">
+                  <pic:nvPicPr>
+                    <pic:cNvPr id="10" name="7zip.PNG"/>
+                    <pic:cNvPicPr/>
+                  </pic:nvPicPr>
+                  <pic:blipFill>
+                    <a:blip r:embed="rId16">
+                      <a:extLst>
+                        <a:ext uri="{28A0092B-C50C-407E-A947-70E740481C1C}">
+                          <a14:useLocalDpi xmlns:a14="http://schemas.microsoft.com/office/drawing/2010/main" val="0"/>
+                        </a:ext>
+                      </a:extLst>
+                    </a:blip>
+                    <a:stretch>
+                      <a:fillRect/>
+                    </a:stretch>
+                  </pic:blipFill>
+                  <pic:spPr>
+                    <a:xfrm>
+                      <a:off x="0" y="0"/>
+                      <a:ext cx="6080274" cy="3807544"/>
+                    </a:xfrm>
+                    <a:prstGeom prst="rect">
+                      <a:avLst/>
+                    </a:prstGeom>
+                  </pic:spPr>
+                </pic:pic>
+              </a:graphicData>
+            </a:graphic>
+          </wp:inline>
+        </w:drawing>
+      </w:r>
+    </w:p>
+    <w:p>
+      <w:r>
+        <w:lastRenderedPageBreak/>
+        <w:t>Nous avons également créé un GPO qui désactive l’exécution automatique d’un périphérique amovible par sécurité. Mais celui-ci ne désactive pas l’accès au périphérique.</w:t>
+      </w:r>
+    </w:p>
+    <w:p>
+      <w:pPr>
+        <w:jc w:val="center"/>
+      </w:pPr>
+      <w:r>
+        <w:rPr>
+          <w:noProof/>
+          <w:lang w:eastAsia="fr-FR"/>
+        </w:rPr>
+        <w:drawing>
+          <wp:inline distT="0" distB="0" distL="0" distR="0">
+            <wp:extent cx="6092054" cy="3444240"/>
+            <wp:effectExtent l="0" t="0" r="4445" b="3810"/>
+            <wp:docPr id="11" name="Image 11"/>
+            <wp:cNvGraphicFramePr>
+              <a:graphicFrameLocks xmlns:a="http://schemas.openxmlformats.org/drawingml/2006/main" noChangeAspect="1"/>
+            </wp:cNvGraphicFramePr>
+            <a:graphic xmlns:a="http://schemas.openxmlformats.org/drawingml/2006/main">
+              <a:graphicData uri="http://schemas.openxmlformats.org/drawingml/2006/picture">
+                <pic:pic xmlns:pic="http://schemas.openxmlformats.org/drawingml/2006/picture">
+                  <pic:nvPicPr>
+                    <pic:cNvPr id="11" name="Autorun.PNG"/>
+                    <pic:cNvPicPr/>
+                  </pic:nvPicPr>
+                  <pic:blipFill>
+                    <a:blip r:embed="rId17">
+                      <a:extLst>
+                        <a:ext uri="{28A0092B-C50C-407E-A947-70E740481C1C}">
+                          <a14:useLocalDpi xmlns:a14="http://schemas.microsoft.com/office/drawing/2010/main" val="0"/>
+                        </a:ext>
+                      </a:extLst>
+                    </a:blip>
+                    <a:stretch>
+                      <a:fillRect/>
+                    </a:stretch>
+                  </pic:blipFill>
+                  <pic:spPr>
+                    <a:xfrm>
+                      <a:off x="0" y="0"/>
+                      <a:ext cx="6094000" cy="3445340"/>
+                    </a:xfrm>
+                    <a:prstGeom prst="rect">
+                      <a:avLst/>
+                    </a:prstGeom>
+                  </pic:spPr>
+                </pic:pic>
+              </a:graphicData>
+            </a:graphic>
+          </wp:inline>
+        </w:drawing>
+      </w:r>
+    </w:p>
+    <w:p/>
+    <w:p>
+      <w:r>
+        <w:t xml:space="preserve">Nous avons créé un GPO par service qui modifie automatiquement le fond d’écran selon le service auquel il est rattaché. </w:t>
+      </w:r>
+    </w:p>
+    <w:p>
+      <w:r>
+        <w:rPr>
+          <w:noProof/>
+          <w:lang w:eastAsia="fr-FR"/>
+        </w:rPr>
+        <w:lastRenderedPageBreak/>
+        <w:drawing>
+          <wp:inline distT="0" distB="0" distL="0" distR="0">
+            <wp:extent cx="6406112" cy="4594860"/>
+            <wp:effectExtent l="0" t="0" r="0" b="0"/>
+            <wp:docPr id="12" name="Image 12"/>
+            <wp:cNvGraphicFramePr>
+              <a:graphicFrameLocks xmlns:a="http://schemas.openxmlformats.org/drawingml/2006/main" noChangeAspect="1"/>
+            </wp:cNvGraphicFramePr>
+            <a:graphic xmlns:a="http://schemas.openxmlformats.org/drawingml/2006/main">
+              <a:graphicData uri="http://schemas.openxmlformats.org/drawingml/2006/picture">
+                <pic:pic xmlns:pic="http://schemas.openxmlformats.org/drawingml/2006/picture">
+                  <pic:nvPicPr>
+                    <pic:cNvPr id="12" name="Wallpaperr.PNG"/>
+                    <pic:cNvPicPr/>
+                  </pic:nvPicPr>
+                  <pic:blipFill>
+                    <a:blip r:embed="rId18">
+                      <a:extLst>
+                        <a:ext uri="{28A0092B-C50C-407E-A947-70E740481C1C}">
+                          <a14:useLocalDpi xmlns:a14="http://schemas.microsoft.com/office/drawing/2010/main" val="0"/>
+                        </a:ext>
+                      </a:extLst>
+                    </a:blip>
+                    <a:stretch>
+                      <a:fillRect/>
+                    </a:stretch>
+                  </pic:blipFill>
+                  <pic:spPr>
+                    <a:xfrm>
+                      <a:off x="0" y="0"/>
+                      <a:ext cx="6413468" cy="4600136"/>
+                    </a:xfrm>
+                    <a:prstGeom prst="rect">
+                      <a:avLst/>
+                    </a:prstGeom>
+                  </pic:spPr>
+                </pic:pic>
+              </a:graphicData>
+            </a:graphic>
+          </wp:inline>
+        </w:drawing>
+      </w:r>
+    </w:p>
+    <w:p>
+      <w:pPr>
+        <w:pStyle w:val="Titre1"/>
+        <w:rPr>
+          <w:u w:val="single"/>
+        </w:rPr>
+      </w:pPr>
+      <w:r>
+        <w:rPr>
+          <w:u w:val="single"/>
+        </w:rPr>
+        <w:t>VII – Imprimantes :</w:t>
+      </w:r>
+    </w:p>
+    <w:p>
+      <w:r>
+        <w:t xml:space="preserve">Enfin, nous avons mis en place un service d’impression en partageant sur le domaine une imprimante et son driver, grâce à l’utilitaire Gestion de l’Impression. </w:t>
+      </w:r>
+    </w:p>
+    <w:p>
+      <w:pPr>
+        <w:jc w:val="center"/>
+      </w:pPr>
+      <w:r>
+        <w:rPr>
+          <w:noProof/>
+          <w:lang w:eastAsia="fr-FR"/>
+        </w:rPr>
+        <w:drawing>
+          <wp:inline distT="0" distB="0" distL="0" distR="0">
+            <wp:extent cx="5760720" cy="2513330"/>
+            <wp:effectExtent l="0" t="0" r="0" b="1270"/>
+            <wp:docPr id="9" name="Image 9"/>
+            <wp:cNvGraphicFramePr>
+              <a:graphicFrameLocks xmlns:a="http://schemas.openxmlformats.org/drawingml/2006/main" noChangeAspect="1"/>
+            </wp:cNvGraphicFramePr>
+            <a:graphic xmlns:a="http://schemas.openxmlformats.org/drawingml/2006/main">
+              <a:graphicData uri="http://schemas.openxmlformats.org/drawingml/2006/picture">
+                <pic:pic xmlns:pic="http://schemas.openxmlformats.org/drawingml/2006/picture">
+                  <pic:nvPicPr>
+                    <pic:cNvPr id="9" name="Imprimantes.PNG"/>
+                    <pic:cNvPicPr/>
+                  </pic:nvPicPr>
+                  <pic:blipFill>
+                    <a:blip r:embed="rId19">
+                      <a:extLst>
+                        <a:ext uri="{28A0092B-C50C-407E-A947-70E740481C1C}">
+                          <a14:useLocalDpi xmlns:a14="http://schemas.microsoft.com/office/drawing/2010/main" val="0"/>
+                        </a:ext>
+                      </a:extLst>
+                    </a:blip>
+                    <a:stretch>
+                      <a:fillRect/>
+                    </a:stretch>
+                  </pic:blipFill>
+                  <pic:spPr>
+                    <a:xfrm>
+                      <a:off x="0" y="0"/>
+                      <a:ext cx="5760720" cy="2513330"/>
+                    </a:xfrm>
+                    <a:prstGeom prst="rect">
+                      <a:avLst/>
+                    </a:prstGeom>
+                  </pic:spPr>
+                </pic:pic>
+              </a:graphicData>
+            </a:graphic>
+          </wp:inline>
+        </w:drawing>
+      </w:r>
+    </w:p>
+    <w:p>
+      <w:pPr>
+        <w:jc w:val="center"/>
+      </w:pPr>
+    </w:p>
+    <w:p>
+      <w:pPr>
+        <w:pStyle w:val="Titre1"/>
+        <w:rPr>
+          <w:u w:val="single"/>
+        </w:rPr>
+      </w:pPr>
+      <w:r>
+        <w:rPr>
+          <w:u w:val="single"/>
+        </w:rPr>
+        <w:lastRenderedPageBreak/>
+        <w:t>VIII – Service de déploiement d’images :</w:t>
+      </w:r>
+    </w:p>
+    <w:p>
+      <w:r>
+        <w:t xml:space="preserve">A </w:t>
       </w:r>
       <w:bookmarkStart w:id="0" w:name="_GoBack"/>
       <w:bookmarkEnd w:id="0"/>
@@ -236,6 +1029,56 @@
     </w:sectPr>
   </w:body>
 </w:document>
+</file>
+
+<file path=word/endnotes.xml><?xml version="1.0" encoding="utf-8"?>
+<w:endnotes xmlns:wpc="http://schemas.microsoft.com/office/word/2010/wordprocessingCanvas" xmlns:cx="http://schemas.microsoft.com/office/drawing/2014/chartex" xmlns:cx1="http://schemas.microsoft.com/office/drawing/2015/9/8/chartex" xmlns:cx2="http://schemas.microsoft.com/office/drawing/2015/10/21/chartex" xmlns:mc="http://schemas.openxmlformats.org/markup-compatibility/2006" xmlns:o="urn:schemas-microsoft-com:office:office" xmlns:r="http://schemas.openxmlformats.org/officeDocument/2006/relationships" xmlns:m="http://schemas.openxmlformats.org/officeDocument/2006/math" xmlns:v="urn:schemas-microsoft-com:vml" xmlns:wp14="http://schemas.microsoft.com/office/word/2010/wordprocessingDrawing" xmlns:wp="http://schemas.openxmlformats.org/drawingml/2006/wordprocessingDrawing" xmlns:w10="urn:schemas-microsoft-com:office:word" xmlns:w="http://schemas.openxmlformats.org/wordprocessingml/2006/main" xmlns:w14="http://schemas.microsoft.com/office/word/2010/wordml" xmlns:w15="http://schemas.microsoft.com/office/word/2012/wordml" xmlns:w16se="http://schemas.microsoft.com/office/word/2015/wordml/symex" xmlns:wpg="http://schemas.microsoft.com/office/word/2010/wordprocessingGroup" xmlns:wpi="http://schemas.microsoft.com/office/word/2010/wordprocessingInk" xmlns:wne="http://schemas.microsoft.com/office/word/2006/wordml" xmlns:wps="http://schemas.microsoft.com/office/word/2010/wordprocessingShape" mc:Ignorable="w14 w15 w16se wp14">
+  <w:endnote w:type="separator" w:id="-1">
+    <w:p>
+      <w:pPr>
+        <w:spacing w:after="0" w:line="240" w:lineRule="auto"/>
+      </w:pPr>
+      <w:r>
+        <w:separator/>
+      </w:r>
+    </w:p>
+  </w:endnote>
+  <w:endnote w:type="continuationSeparator" w:id="0">
+    <w:p>
+      <w:pPr>
+        <w:spacing w:after="0" w:line="240" w:lineRule="auto"/>
+      </w:pPr>
+      <w:r>
+        <w:continuationSeparator/>
+      </w:r>
+    </w:p>
+  </w:endnote>
+</w:endnotes>
+</file>
+
+<file path=word/footnotes.xml><?xml version="1.0" encoding="utf-8"?>
+<w:footnotes xmlns:wpc="http://schemas.microsoft.com/office/word/2010/wordprocessingCanvas" xmlns:cx="http://schemas.microsoft.com/office/drawing/2014/chartex" xmlns:cx1="http://schemas.microsoft.com/office/drawing/2015/9/8/chartex" xmlns:cx2="http://schemas.microsoft.com/office/drawing/2015/10/21/chartex" xmlns:mc="http://schemas.openxmlformats.org/markup-compatibility/2006" xmlns:o="urn:schemas-microsoft-com:office:office" xmlns:r="http://schemas.openxmlformats.org/officeDocument/2006/relationships" xmlns:m="http://schemas.openxmlformats.org/officeDocument/2006/math" xmlns:v="urn:schemas-microsoft-com:vml" xmlns:wp14="http://schemas.microsoft.com/office/word/2010/wordprocessingDrawing" xmlns:wp="http://schemas.openxmlformats.org/drawingml/2006/wordprocessingDrawing" xmlns:w10="urn:schemas-microsoft-com:office:word" xmlns:w="http://schemas.openxmlformats.org/wordprocessingml/2006/main" xmlns:w14="http://schemas.microsoft.com/office/word/2010/wordml" xmlns:w15="http://schemas.microsoft.com/office/word/2012/wordml" xmlns:w16se="http://schemas.microsoft.com/office/word/2015/wordml/symex" xmlns:wpg="http://schemas.microsoft.com/office/word/2010/wordprocessingGroup" xmlns:wpi="http://schemas.microsoft.com/office/word/2010/wordprocessingInk" xmlns:wne="http://schemas.microsoft.com/office/word/2006/wordml" xmlns:wps="http://schemas.microsoft.com/office/word/2010/wordprocessingShape" mc:Ignorable="w14 w15 w16se wp14">
+  <w:footnote w:type="separator" w:id="-1">
+    <w:p>
+      <w:pPr>
+        <w:spacing w:after="0" w:line="240" w:lineRule="auto"/>
+      </w:pPr>
+      <w:r>
+        <w:separator/>
+      </w:r>
+    </w:p>
+  </w:footnote>
+  <w:footnote w:type="continuationSeparator" w:id="0">
+    <w:p>
+      <w:pPr>
+        <w:spacing w:after="0" w:line="240" w:lineRule="auto"/>
+      </w:pPr>
+      <w:r>
+        <w:continuationSeparator/>
+      </w:r>
+    </w:p>
+  </w:footnote>
+</w:footnotes>
 </file>
 
 <file path=word/numbering.xml><?xml version="1.0" encoding="utf-8"?>
@@ -596,6 +1439,7 @@
     <w:lsdException w:name="HTML Sample" w:semiHidden="1" w:unhideWhenUsed="1"/>
     <w:lsdException w:name="HTML Typewriter" w:semiHidden="1" w:unhideWhenUsed="1"/>
     <w:lsdException w:name="HTML Variable" w:semiHidden="1" w:unhideWhenUsed="1"/>
+    <w:lsdException w:name="Normal Table" w:semiHidden="1" w:unhideWhenUsed="1"/>
     <w:lsdException w:name="annotation subject" w:semiHidden="1" w:unhideWhenUsed="1"/>
     <w:lsdException w:name="No List" w:semiHidden="1" w:unhideWhenUsed="1"/>
     <w:lsdException w:name="Outline List 1" w:semiHidden="1" w:unhideWhenUsed="1"/>
@@ -642,8 +1486,10 @@
     <w:lsdException w:name="Table Subtle 2" w:semiHidden="1" w:unhideWhenUsed="1"/>
     <w:lsdException w:name="Table Web 1" w:semiHidden="1" w:unhideWhenUsed="1"/>
     <w:lsdException w:name="Table Web 2" w:semiHidden="1" w:unhideWhenUsed="1"/>
+    <w:lsdException w:name="Table Web 3" w:semiHidden="1" w:unhideWhenUsed="1"/>
     <w:lsdException w:name="Balloon Text" w:semiHidden="1" w:unhideWhenUsed="1"/>
     <w:lsdException w:name="Table Grid" w:uiPriority="39"/>
+    <w:lsdException w:name="Table Theme" w:semiHidden="1" w:unhideWhenUsed="1"/>
     <w:lsdException w:name="Placeholder Text" w:semiHidden="1"/>
     <w:lsdException w:name="No Spacing" w:uiPriority="1" w:qFormat="1"/>
     <w:lsdException w:name="Light Shading" w:uiPriority="60"/>
@@ -865,6 +1711,27 @@
     <w:name w:val="Normal"/>
     <w:qFormat/>
   </w:style>
+  <w:style w:type="paragraph" w:styleId="Titre1">
+    <w:name w:val="heading 1"/>
+    <w:basedOn w:val="Normal"/>
+    <w:next w:val="Normal"/>
+    <w:link w:val="Titre1Car"/>
+    <w:uiPriority w:val="9"/>
+    <w:qFormat/>
+    <w:rsid w:val="00D9357A"/>
+    <w:pPr>
+      <w:keepNext/>
+      <w:keepLines/>
+      <w:spacing w:before="240" w:after="0"/>
+      <w:outlineLvl w:val="0"/>
+    </w:pPr>
+    <w:rPr>
+      <w:rFonts w:asciiTheme="majorHAnsi" w:eastAsiaTheme="majorEastAsia" w:hAnsiTheme="majorHAnsi" w:cstheme="majorBidi"/>
+      <w:color w:val="2E74B5" w:themeColor="accent1" w:themeShade="BF"/>
+      <w:sz w:val="32"/>
+      <w:szCs w:val="32"/>
+    </w:rPr>
+  </w:style>
   <w:style w:type="character" w:default="1" w:styleId="Policepardfaut">
     <w:name w:val="Default Paragraph Font"/>
     <w:uiPriority w:val="1"/>
@@ -902,6 +1769,74 @@
       <w:ind w:left="720"/>
       <w:contextualSpacing/>
     </w:pPr>
+  </w:style>
+  <w:style w:type="character" w:styleId="Lienhypertexte">
+    <w:name w:val="Hyperlink"/>
+    <w:basedOn w:val="Policepardfaut"/>
+    <w:uiPriority w:val="99"/>
+    <w:unhideWhenUsed/>
+    <w:rsid w:val="000E48BE"/>
+    <w:rPr>
+      <w:color w:val="0563C1" w:themeColor="hyperlink"/>
+      <w:u w:val="single"/>
+    </w:rPr>
+  </w:style>
+  <w:style w:type="character" w:customStyle="1" w:styleId="Titre1Car">
+    <w:name w:val="Titre 1 Car"/>
+    <w:basedOn w:val="Policepardfaut"/>
+    <w:link w:val="Titre1"/>
+    <w:uiPriority w:val="9"/>
+    <w:rsid w:val="00D9357A"/>
+    <w:rPr>
+      <w:rFonts w:asciiTheme="majorHAnsi" w:eastAsiaTheme="majorEastAsia" w:hAnsiTheme="majorHAnsi" w:cstheme="majorBidi"/>
+      <w:color w:val="2E74B5" w:themeColor="accent1" w:themeShade="BF"/>
+      <w:sz w:val="32"/>
+      <w:szCs w:val="32"/>
+    </w:rPr>
+  </w:style>
+  <w:style w:type="paragraph" w:styleId="En-tte">
+    <w:name w:val="header"/>
+    <w:basedOn w:val="Normal"/>
+    <w:link w:val="En-tteCar"/>
+    <w:uiPriority w:val="99"/>
+    <w:unhideWhenUsed/>
+    <w:rsid w:val="006F65FE"/>
+    <w:pPr>
+      <w:tabs>
+        <w:tab w:val="center" w:pos="4536"/>
+        <w:tab w:val="right" w:pos="9072"/>
+      </w:tabs>
+      <w:spacing w:after="0" w:line="240" w:lineRule="auto"/>
+    </w:pPr>
+  </w:style>
+  <w:style w:type="character" w:customStyle="1" w:styleId="En-tteCar">
+    <w:name w:val="En-tête Car"/>
+    <w:basedOn w:val="Policepardfaut"/>
+    <w:link w:val="En-tte"/>
+    <w:uiPriority w:val="99"/>
+    <w:rsid w:val="006F65FE"/>
+  </w:style>
+  <w:style w:type="paragraph" w:styleId="Pieddepage">
+    <w:name w:val="footer"/>
+    <w:basedOn w:val="Normal"/>
+    <w:link w:val="PieddepageCar"/>
+    <w:uiPriority w:val="99"/>
+    <w:unhideWhenUsed/>
+    <w:rsid w:val="006F65FE"/>
+    <w:pPr>
+      <w:tabs>
+        <w:tab w:val="center" w:pos="4536"/>
+        <w:tab w:val="right" w:pos="9072"/>
+      </w:tabs>
+      <w:spacing w:after="0" w:line="240" w:lineRule="auto"/>
+    </w:pPr>
+  </w:style>
+  <w:style w:type="character" w:customStyle="1" w:styleId="PieddepageCar">
+    <w:name w:val="Pied de page Car"/>
+    <w:basedOn w:val="Policepardfaut"/>
+    <w:link w:val="Pieddepage"/>
+    <w:uiPriority w:val="99"/>
+    <w:rsid w:val="006F65FE"/>
   </w:style>
 </w:styles>
 </file>

</xml_diff>

<commit_message>
MAJ avec ajout WDS
</commit_message>
<xml_diff>
--- a/Documents/GuideInstallation_WindowsServer.docx
+++ b/Documents/GuideInstallation_WindowsServer.docx
@@ -3,39 +3,18 @@
 <w:document xmlns:wpc="http://schemas.microsoft.com/office/word/2010/wordprocessingCanvas" xmlns:cx="http://schemas.microsoft.com/office/drawing/2014/chartex" xmlns:cx1="http://schemas.microsoft.com/office/drawing/2015/9/8/chartex" xmlns:cx2="http://schemas.microsoft.com/office/drawing/2015/10/21/chartex" xmlns:mc="http://schemas.openxmlformats.org/markup-compatibility/2006" xmlns:o="urn:schemas-microsoft-com:office:office" xmlns:r="http://schemas.openxmlformats.org/officeDocument/2006/relationships" xmlns:m="http://schemas.openxmlformats.org/officeDocument/2006/math" xmlns:v="urn:schemas-microsoft-com:vml" xmlns:wp14="http://schemas.microsoft.com/office/word/2010/wordprocessingDrawing" xmlns:wp="http://schemas.openxmlformats.org/drawingml/2006/wordprocessingDrawing" xmlns:w10="urn:schemas-microsoft-com:office:word" xmlns:w="http://schemas.openxmlformats.org/wordprocessingml/2006/main" xmlns:w14="http://schemas.microsoft.com/office/word/2010/wordml" xmlns:w15="http://schemas.microsoft.com/office/word/2012/wordml" xmlns:w16se="http://schemas.microsoft.com/office/word/2015/wordml/symex" xmlns:wpg="http://schemas.microsoft.com/office/word/2010/wordprocessingGroup" xmlns:wpi="http://schemas.microsoft.com/office/word/2010/wordprocessingInk" xmlns:wne="http://schemas.microsoft.com/office/word/2006/wordml" xmlns:wps="http://schemas.microsoft.com/office/word/2010/wordprocessingShape" mc:Ignorable="w14 w15 w16se wp14">
   <w:body>
     <w:p>
+      <w:r>
+        <w:t>On a nommé nos serveurs WINSRVGROUP et WINSRVTELECOM.</w:t>
+      </w:r>
+    </w:p>
+    <w:p>
+      <w:r>
+        <w:t>Après l’installation de l’OS Windows Server 2012, nous avons débutés l’installation du service de contrôleur de domaine.</w:t>
+      </w:r>
+    </w:p>
+    <w:p>
       <w:pPr>
         <w:pStyle w:val="Titre1"/>
-        <w:jc w:val="center"/>
-        <w:rPr>
-          <w:b/>
-          <w:i/>
-          <w:sz w:val="36"/>
-        </w:rPr>
-      </w:pPr>
-      <w:r>
-        <w:rPr>
-          <w:b/>
-          <w:i/>
-          <w:sz w:val="36"/>
-        </w:rPr>
-        <w:t>Guide d’installation Windows Server</w:t>
-      </w:r>
-    </w:p>
-    <w:p/>
-    <w:p>
-      <w:r>
-        <w:t>On a nommé nos serveurs WINSRVGROUP et WINSRVTELECOM.</w:t>
-      </w:r>
-    </w:p>
-    <w:p>
-      <w:r>
-        <w:t>Après l’installation de l’OS Windows Server 2012, nous avons débutés l’installation du service de contrôleur de domaine.</w:t>
-      </w:r>
-    </w:p>
-    <w:p/>
-    <w:p>
-      <w:pPr>
-        <w:pStyle w:val="Titre1"/>
         <w:rPr>
           <w:u w:val="single"/>
         </w:rPr>
@@ -55,7 +34,34 @@
     </w:p>
     <w:p>
       <w:r>
-        <w:t>Nous avons configurer nos noms de domaine : gouybues-telecom.local et gouybues-group.local.</w:t>
+        <w:t xml:space="preserve">Nous avons </w:t>
+      </w:r>
+      <w:r>
+        <w:t>configuré</w:t>
+      </w:r>
+      <w:r>
+        <w:t xml:space="preserve"> nos noms de domaine : </w:t>
+      </w:r>
+      <w:proofErr w:type="spellStart"/>
+      <w:r>
+        <w:t>gouybues-</w:t>
+      </w:r>
+      <w:proofErr w:type="gramStart"/>
+      <w:r>
+        <w:t>telecom.local</w:t>
+      </w:r>
+      <w:proofErr w:type="spellEnd"/>
+      <w:proofErr w:type="gramEnd"/>
+      <w:r>
+        <w:t xml:space="preserve"> et </w:t>
+      </w:r>
+      <w:proofErr w:type="spellStart"/>
+      <w:r>
+        <w:t>gouybues-group.local</w:t>
+      </w:r>
+      <w:proofErr w:type="spellEnd"/>
+      <w:r>
+        <w:t>.</w:t>
       </w:r>
     </w:p>
     <w:p>
@@ -91,37 +97,6 @@
         <w:t>. Il nous suffisait donc de configurer seulement une zone de recherche inversée.</w:t>
       </w:r>
     </w:p>
-    <w:p/>
-    <w:p>
-      <w:pPr>
-        <w:pStyle w:val="Titre1"/>
-        <w:rPr>
-          <w:u w:val="single"/>
-        </w:rPr>
-      </w:pPr>
-      <w:r>
-        <w:rPr>
-          <w:u w:val="single"/>
-        </w:rPr>
-        <w:t>II – DHCP :</w:t>
-      </w:r>
-    </w:p>
-    <w:p>
-      <w:r>
-        <w:t xml:space="preserve">Après avoir </w:t>
-      </w:r>
-      <w:r>
-        <w:t>redémarré</w:t>
-      </w:r>
-      <w:r>
-        <w:t xml:space="preserve"> notre serveur, nous avons procédés à l’installation du service DHCP.</w:t>
-      </w:r>
-    </w:p>
-    <w:p>
-      <w:r>
-        <w:t>Nous avons configuré notre nouvelle étendue d’adresses pour 40 postes, qui sera attribué dynamiquement aux futurs clients de nos domaines respectifs.</w:t>
-      </w:r>
-    </w:p>
     <w:p>
       <w:pPr>
         <w:jc w:val="center"/>
@@ -133,9 +108,9 @@
         </w:rPr>
         <w:drawing>
           <wp:inline distT="0" distB="0" distL="0" distR="0">
-            <wp:extent cx="4938188" cy="3414056"/>
-            <wp:effectExtent l="0" t="0" r="0" b="0"/>
-            <wp:docPr id="2" name="Image 2"/>
+            <wp:extent cx="4379429" cy="2148840"/>
+            <wp:effectExtent l="0" t="0" r="2540" b="3810"/>
+            <wp:docPr id="21" name="Image 21"/>
             <wp:cNvGraphicFramePr>
               <a:graphicFrameLocks xmlns:a="http://schemas.openxmlformats.org/drawingml/2006/main" noChangeAspect="1"/>
             </wp:cNvGraphicFramePr>
@@ -143,7 +118,7 @@
               <a:graphicData uri="http://schemas.openxmlformats.org/drawingml/2006/picture">
                 <pic:pic xmlns:pic="http://schemas.openxmlformats.org/drawingml/2006/picture">
                   <pic:nvPicPr>
-                    <pic:cNvPr id="2" name="dhcp.PNG"/>
+                    <pic:cNvPr id="21" name="0.PNG"/>
                     <pic:cNvPicPr/>
                   </pic:nvPicPr>
                   <pic:blipFill>
@@ -161,7 +136,7 @@
                   <pic:spPr>
                     <a:xfrm>
                       <a:off x="0" y="0"/>
-                      <a:ext cx="4938188" cy="3414056"/>
+                      <a:ext cx="4410009" cy="2163845"/>
                     </a:xfrm>
                     <a:prstGeom prst="rect">
                       <a:avLst/>
@@ -177,7 +152,170 @@
     <w:p>
       <w:pPr>
         <w:jc w:val="center"/>
-      </w:pPr>
+        <w:rPr>
+          <w:i/>
+        </w:rPr>
+      </w:pPr>
+      <w:proofErr w:type="spellStart"/>
+      <w:r>
+        <w:rPr>
+          <w:i/>
+        </w:rPr>
+        <w:t>Fig</w:t>
+      </w:r>
+      <w:proofErr w:type="spellEnd"/>
+      <w:r>
+        <w:rPr>
+          <w:i/>
+        </w:rPr>
+        <w:t xml:space="preserve"> 1 </w:t>
+      </w:r>
+      <w:r>
+        <w:rPr>
+          <w:i/>
+        </w:rPr>
+        <w:t>–</w:t>
+      </w:r>
+      <w:r>
+        <w:rPr>
+          <w:i/>
+        </w:rPr>
+        <w:t xml:space="preserve"> </w:t>
+      </w:r>
+      <w:r>
+        <w:rPr>
+          <w:i/>
+        </w:rPr>
+        <w:t xml:space="preserve">Configuration </w:t>
+      </w:r>
+      <w:r>
+        <w:rPr>
+          <w:i/>
+        </w:rPr>
+        <w:t>DNS</w:t>
+      </w:r>
+    </w:p>
+    <w:p>
+      <w:pPr>
+        <w:pStyle w:val="Titre1"/>
+        <w:rPr>
+          <w:u w:val="single"/>
+        </w:rPr>
+      </w:pPr>
+      <w:r>
+        <w:rPr>
+          <w:u w:val="single"/>
+        </w:rPr>
+        <w:t>II – DHCP :</w:t>
+      </w:r>
+    </w:p>
+    <w:p>
+      <w:r>
+        <w:t xml:space="preserve">Après avoir </w:t>
+      </w:r>
+      <w:r>
+        <w:t>redémarré</w:t>
+      </w:r>
+      <w:r>
+        <w:t xml:space="preserve"> no</w:t>
+      </w:r>
+      <w:r>
+        <w:t>tre serveur, nous avons procédé</w:t>
+      </w:r>
+      <w:r>
+        <w:t xml:space="preserve"> à l’installation du service DHCP.</w:t>
+      </w:r>
+    </w:p>
+    <w:p>
+      <w:r>
+        <w:t xml:space="preserve">Nous avons configuré notre nouvelle étendue d’adresses pour 40 postes, </w:t>
+      </w:r>
+      <w:r>
+        <w:t>l’adresse</w:t>
+      </w:r>
+      <w:r>
+        <w:t xml:space="preserve"> sera attribué</w:t>
+      </w:r>
+      <w:r>
+        <w:t>e</w:t>
+      </w:r>
+      <w:r>
+        <w:t xml:space="preserve"> dynamiquement aux futurs clients de nos domaines respectifs.</w:t>
+      </w:r>
+    </w:p>
+    <w:p>
+      <w:pPr>
+        <w:jc w:val="center"/>
+      </w:pPr>
+      <w:r>
+        <w:rPr>
+          <w:noProof/>
+          <w:lang w:eastAsia="fr-FR"/>
+        </w:rPr>
+        <w:drawing>
+          <wp:inline distT="0" distB="0" distL="0" distR="0">
+            <wp:extent cx="3909060" cy="2552700"/>
+            <wp:effectExtent l="0" t="0" r="0" b="0"/>
+            <wp:docPr id="2" name="Image 2"/>
+            <wp:cNvGraphicFramePr>
+              <a:graphicFrameLocks xmlns:a="http://schemas.openxmlformats.org/drawingml/2006/main" noChangeAspect="1"/>
+            </wp:cNvGraphicFramePr>
+            <a:graphic xmlns:a="http://schemas.openxmlformats.org/drawingml/2006/main">
+              <a:graphicData uri="http://schemas.openxmlformats.org/drawingml/2006/picture">
+                <pic:pic xmlns:pic="http://schemas.openxmlformats.org/drawingml/2006/picture">
+                  <pic:nvPicPr>
+                    <pic:cNvPr id="2" name="dhcp.PNG"/>
+                    <pic:cNvPicPr/>
+                  </pic:nvPicPr>
+                  <pic:blipFill>
+                    <a:blip r:embed="rId9">
+                      <a:extLst>
+                        <a:ext uri="{28A0092B-C50C-407E-A947-70E740481C1C}">
+                          <a14:useLocalDpi xmlns:a14="http://schemas.microsoft.com/office/drawing/2010/main" val="0"/>
+                        </a:ext>
+                      </a:extLst>
+                    </a:blip>
+                    <a:stretch>
+                      <a:fillRect/>
+                    </a:stretch>
+                  </pic:blipFill>
+                  <pic:spPr>
+                    <a:xfrm>
+                      <a:off x="0" y="0"/>
+                      <a:ext cx="3921570" cy="2560869"/>
+                    </a:xfrm>
+                    <a:prstGeom prst="rect">
+                      <a:avLst/>
+                    </a:prstGeom>
+                  </pic:spPr>
+                </pic:pic>
+              </a:graphicData>
+            </a:graphic>
+          </wp:inline>
+        </w:drawing>
+      </w:r>
+    </w:p>
+    <w:p>
+      <w:pPr>
+        <w:jc w:val="center"/>
+        <w:rPr>
+          <w:i/>
+        </w:rPr>
+      </w:pPr>
+      <w:proofErr w:type="spellStart"/>
+      <w:r>
+        <w:rPr>
+          <w:i/>
+        </w:rPr>
+        <w:t>Fig</w:t>
+      </w:r>
+      <w:proofErr w:type="spellEnd"/>
+      <w:r>
+        <w:rPr>
+          <w:i/>
+        </w:rPr>
+        <w:t xml:space="preserve"> 2 – Etendue DHCP</w:t>
+      </w:r>
     </w:p>
     <w:p>
       <w:pPr>
@@ -202,13 +340,39 @@
         <w:t>notre contrôleur</w:t>
       </w:r>
       <w:r>
-        <w:t xml:space="preserve"> de domaine opérationnel, nous avons procédés à la création des groupes d’utilisateurs et un utilisateur par groupe (1 groupe = 1 service), en nous référant à l’organigramme de l’entreprise Gouybues. Nous avons également </w:t>
+        <w:t xml:space="preserve"> de domaine o</w:t>
+      </w:r>
+      <w:r>
+        <w:t>pérationnel, nous avons procédé</w:t>
+      </w:r>
+      <w:r>
+        <w:t xml:space="preserve"> à la création des groupes d’utilisateurs et </w:t>
+      </w:r>
+      <w:r>
+        <w:t>d’</w:t>
+      </w:r>
+      <w:r>
+        <w:t xml:space="preserve">un utilisateur par groupe (1 groupe = 1 service), en nous référant à l’organigramme de l’entreprise </w:t>
+      </w:r>
+      <w:proofErr w:type="spellStart"/>
+      <w:r>
+        <w:t>Gouybues</w:t>
+      </w:r>
+      <w:proofErr w:type="spellEnd"/>
+      <w:r>
+        <w:t xml:space="preserve">. Nous avons également </w:t>
       </w:r>
       <w:r>
         <w:t>créé</w:t>
       </w:r>
       <w:r>
-        <w:t xml:space="preserve"> un groupe composé de tous les services, qui représentera tous les utilisateurs d’un domaine.</w:t>
+        <w:t xml:space="preserve"> un groupe composé de tous les services, qui représentera tous les utilisateurs d’un domaine</w:t>
+      </w:r>
+      <w:r>
+        <w:t xml:space="preserve"> (Group ou Telecom)</w:t>
+      </w:r>
+      <w:r>
+        <w:t>.</w:t>
       </w:r>
     </w:p>
     <w:p>
@@ -236,7 +400,7 @@
                     <pic:cNvPicPr/>
                   </pic:nvPicPr>
                   <pic:blipFill>
-                    <a:blip r:embed="rId9">
+                    <a:blip r:embed="rId10">
                       <a:extLst>
                         <a:ext uri="{28A0092B-C50C-407E-A947-70E740481C1C}">
                           <a14:useLocalDpi xmlns:a14="http://schemas.microsoft.com/office/drawing/2010/main" val="0"/>
@@ -263,6 +427,28 @@
         </w:drawing>
       </w:r>
     </w:p>
+    <w:p>
+      <w:pPr>
+        <w:jc w:val="center"/>
+        <w:rPr>
+          <w:i/>
+        </w:rPr>
+      </w:pPr>
+      <w:proofErr w:type="spellStart"/>
+      <w:r>
+        <w:rPr>
+          <w:i/>
+        </w:rPr>
+        <w:t>Fig</w:t>
+      </w:r>
+      <w:proofErr w:type="spellEnd"/>
+      <w:r>
+        <w:rPr>
+          <w:i/>
+        </w:rPr>
+        <w:t xml:space="preserve"> 3 – Utilisateurs et Groupes</w:t>
+      </w:r>
+    </w:p>
     <w:p/>
     <w:p/>
     <w:p/>
@@ -273,7 +459,6 @@
     <w:p/>
     <w:p/>
     <w:p/>
-    <w:p/>
     <w:p>
       <w:pPr>
         <w:pStyle w:val="Titre1"/>
@@ -291,7 +476,13 @@
     </w:p>
     <w:p>
       <w:r>
-        <w:t xml:space="preserve">Après la création des utilisateurs, nous avons attaqués la partie partage de </w:t>
+        <w:t xml:space="preserve">Après la création des utilisateurs, nous avons </w:t>
+      </w:r>
+      <w:r>
+        <w:t>commencé</w:t>
+      </w:r>
+      <w:r>
+        <w:t xml:space="preserve"> la partie partage de </w:t>
       </w:r>
       <w:r>
         <w:t>répertoires</w:t>
@@ -308,10 +499,13 @@
         <w:t>créé</w:t>
       </w:r>
       <w:r>
-        <w:t xml:space="preserve"> un GPO portan</w:t>
-      </w:r>
-      <w:r>
-        <w:t>t le nom de notre domaine, qui mappe</w:t>
+        <w:t xml:space="preserve"> un GPO </w:t>
+      </w:r>
+      <w:r>
+        <w:t>lié à</w:t>
+      </w:r>
+      <w:r>
+        <w:t xml:space="preserve"> notre domaine, qui mappe</w:t>
       </w:r>
       <w:r>
         <w:t xml:space="preserve"> le </w:t>
@@ -328,7 +522,7 @@
     </w:p>
     <w:p>
       <w:r>
-        <w:t xml:space="preserve">Ensuite nous avons créés un GPO qui </w:t>
+        <w:t xml:space="preserve">Ensuite nous avons créé un GPO qui </w:t>
       </w:r>
       <w:r>
         <w:t>mappe</w:t>
@@ -349,10 +543,13 @@
         <w:t xml:space="preserve">Share (S:\), </w:t>
       </w:r>
       <w:r>
-        <w:t xml:space="preserve">nous donnons accès au service Direction à tous les </w:t>
-      </w:r>
-      <w:r>
-        <w:t>répertoires</w:t>
+        <w:t xml:space="preserve">nous donnons accès </w:t>
+      </w:r>
+      <w:r>
+        <w:t xml:space="preserve">à tous les répertoires </w:t>
+      </w:r>
+      <w:r>
+        <w:t>au service Direction</w:t>
       </w:r>
       <w:r>
         <w:t>.</w:t>
@@ -372,8 +569,8 @@
         </w:rPr>
         <w:drawing>
           <wp:inline distT="0" distB="0" distL="0" distR="0">
-            <wp:extent cx="6194892" cy="3343275"/>
-            <wp:effectExtent l="0" t="0" r="0" b="0"/>
+            <wp:extent cx="5845437" cy="3154680"/>
+            <wp:effectExtent l="0" t="0" r="3175" b="7620"/>
             <wp:docPr id="4" name="Image 4"/>
             <wp:cNvGraphicFramePr>
               <a:graphicFrameLocks xmlns:a="http://schemas.openxmlformats.org/drawingml/2006/main" noChangeAspect="1"/>
@@ -383,58 +580,6 @@
                 <pic:pic xmlns:pic="http://schemas.openxmlformats.org/drawingml/2006/picture">
                   <pic:nvPicPr>
                     <pic:cNvPr id="4" name="MappageShare.PNG"/>
-                    <pic:cNvPicPr/>
-                  </pic:nvPicPr>
-                  <pic:blipFill>
-                    <a:blip r:embed="rId10">
-                      <a:extLst>
-                        <a:ext uri="{28A0092B-C50C-407E-A947-70E740481C1C}">
-                          <a14:useLocalDpi xmlns:a14="http://schemas.microsoft.com/office/drawing/2010/main" val="0"/>
-                        </a:ext>
-                      </a:extLst>
-                    </a:blip>
-                    <a:stretch>
-                      <a:fillRect/>
-                    </a:stretch>
-                  </pic:blipFill>
-                  <pic:spPr>
-                    <a:xfrm>
-                      <a:off x="0" y="0"/>
-                      <a:ext cx="6200760" cy="3346442"/>
-                    </a:xfrm>
-                    <a:prstGeom prst="rect">
-                      <a:avLst/>
-                    </a:prstGeom>
-                  </pic:spPr>
-                </pic:pic>
-              </a:graphicData>
-            </a:graphic>
-          </wp:inline>
-        </w:drawing>
-      </w:r>
-    </w:p>
-    <w:p>
-      <w:pPr>
-        <w:jc w:val="center"/>
-      </w:pPr>
-      <w:r>
-        <w:rPr>
-          <w:noProof/>
-          <w:lang w:eastAsia="fr-FR"/>
-        </w:rPr>
-        <w:drawing>
-          <wp:inline distT="0" distB="0" distL="0" distR="0">
-            <wp:extent cx="6210300" cy="3711668"/>
-            <wp:effectExtent l="0" t="0" r="0" b="3175"/>
-            <wp:docPr id="5" name="Image 5"/>
-            <wp:cNvGraphicFramePr>
-              <a:graphicFrameLocks xmlns:a="http://schemas.openxmlformats.org/drawingml/2006/main" noChangeAspect="1"/>
-            </wp:cNvGraphicFramePr>
-            <a:graphic xmlns:a="http://schemas.openxmlformats.org/drawingml/2006/main">
-              <a:graphicData uri="http://schemas.openxmlformats.org/drawingml/2006/picture">
-                <pic:pic xmlns:pic="http://schemas.openxmlformats.org/drawingml/2006/picture">
-                  <pic:nvPicPr>
-                    <pic:cNvPr id="5" name="DroitsShare.PNG"/>
                     <pic:cNvPicPr/>
                   </pic:nvPicPr>
                   <pic:blipFill>
@@ -452,7 +597,7 @@
                   <pic:spPr>
                     <a:xfrm>
                       <a:off x="0" y="0"/>
-                      <a:ext cx="6227039" cy="3721672"/>
+                      <a:ext cx="5863627" cy="3164497"/>
                     </a:xfrm>
                     <a:prstGeom prst="rect">
                       <a:avLst/>
@@ -465,37 +610,44 @@
         </w:drawing>
       </w:r>
     </w:p>
-    <w:p/>
-    <w:p>
-      <w:r>
-        <w:t xml:space="preserve">Pour finir, nous avons créés un dernier GPO qui s’occupe de </w:t>
-      </w:r>
-      <w:r>
-        <w:t>rediriger</w:t>
-      </w:r>
-      <w:r>
-        <w:t xml:space="preserve"> le </w:t>
-      </w:r>
-      <w:r>
-        <w:t>répertoire</w:t>
-      </w:r>
-      <w:r>
-        <w:t xml:space="preserve"> Documents de chaque utilisateur sur </w:t>
-      </w:r>
-      <w:r>
-        <w:t xml:space="preserve">un dossier dédié portant le nom de l’utilisateur sur Share. Il actualise le </w:t>
-      </w:r>
-      <w:r>
-        <w:t>répertoire</w:t>
-      </w:r>
-      <w:r>
-        <w:t xml:space="preserve"> de l’utilisateur en temps </w:t>
-      </w:r>
-      <w:r>
-        <w:t>réel</w:t>
-      </w:r>
-      <w:r>
-        <w:t>, l’utilisateur aura accès à ses données automatiquement sur n’importe quel poste client du domaine.</w:t>
+    <w:p>
+      <w:pPr>
+        <w:jc w:val="center"/>
+        <w:rPr>
+          <w:i/>
+        </w:rPr>
+      </w:pPr>
+      <w:proofErr w:type="spellStart"/>
+      <w:r>
+        <w:rPr>
+          <w:i/>
+        </w:rPr>
+        <w:t>Fig</w:t>
+      </w:r>
+      <w:proofErr w:type="spellEnd"/>
+      <w:r>
+        <w:rPr>
+          <w:i/>
+        </w:rPr>
+        <w:t xml:space="preserve"> 4 </w:t>
+      </w:r>
+      <w:r>
+        <w:rPr>
+          <w:i/>
+        </w:rPr>
+        <w:t>–</w:t>
+      </w:r>
+      <w:r>
+        <w:rPr>
+          <w:i/>
+        </w:rPr>
+        <w:t xml:space="preserve"> </w:t>
+      </w:r>
+      <w:r>
+        <w:rPr>
+          <w:i/>
+        </w:rPr>
+        <w:t>Mappage de lecteur</w:t>
       </w:r>
     </w:p>
     <w:p>
@@ -509,9 +661,9 @@
         </w:rPr>
         <w:drawing>
           <wp:inline distT="0" distB="0" distL="0" distR="0">
-            <wp:extent cx="5197290" cy="4298052"/>
-            <wp:effectExtent l="0" t="0" r="3810" b="7620"/>
-            <wp:docPr id="6" name="Image 6"/>
+            <wp:extent cx="5852093" cy="3497580"/>
+            <wp:effectExtent l="0" t="0" r="0" b="7620"/>
+            <wp:docPr id="5" name="Image 5"/>
             <wp:cNvGraphicFramePr>
               <a:graphicFrameLocks xmlns:a="http://schemas.openxmlformats.org/drawingml/2006/main" noChangeAspect="1"/>
             </wp:cNvGraphicFramePr>
@@ -519,7 +671,7 @@
               <a:graphicData uri="http://schemas.openxmlformats.org/drawingml/2006/picture">
                 <pic:pic xmlns:pic="http://schemas.openxmlformats.org/drawingml/2006/picture">
                   <pic:nvPicPr>
-                    <pic:cNvPr id="6" name="Documents.PNG"/>
+                    <pic:cNvPr id="5" name="DroitsShare.PNG"/>
                     <pic:cNvPicPr/>
                   </pic:nvPicPr>
                   <pic:blipFill>
@@ -537,7 +689,7 @@
                   <pic:spPr>
                     <a:xfrm>
                       <a:off x="0" y="0"/>
-                      <a:ext cx="5197290" cy="4298052"/>
+                      <a:ext cx="5883093" cy="3516108"/>
                     </a:xfrm>
                     <a:prstGeom prst="rect">
                       <a:avLst/>
@@ -551,17 +703,92 @@
       </w:r>
     </w:p>
     <w:p>
+      <w:pPr>
+        <w:jc w:val="center"/>
+        <w:rPr>
+          <w:i/>
+        </w:rPr>
+      </w:pPr>
+      <w:proofErr w:type="spellStart"/>
+      <w:r>
+        <w:rPr>
+          <w:i/>
+        </w:rPr>
+        <w:t>Fig</w:t>
+      </w:r>
+      <w:proofErr w:type="spellEnd"/>
+      <w:r>
+        <w:rPr>
+          <w:i/>
+        </w:rPr>
+        <w:t xml:space="preserve"> 5 </w:t>
+      </w:r>
+      <w:r>
+        <w:rPr>
+          <w:i/>
+        </w:rPr>
+        <w:t>–</w:t>
+      </w:r>
+      <w:r>
+        <w:rPr>
+          <w:i/>
+        </w:rPr>
+        <w:t xml:space="preserve"> </w:t>
+      </w:r>
+      <w:r>
+        <w:rPr>
+          <w:i/>
+        </w:rPr>
+        <w:t>Droits mappage</w:t>
+      </w:r>
+    </w:p>
+    <w:p>
+      <w:r>
+        <w:lastRenderedPageBreak/>
+        <w:t xml:space="preserve">Pour finir, nous avons créés un dernier GPO qui s’occupe de </w:t>
+      </w:r>
+      <w:r>
+        <w:t>rediriger</w:t>
+      </w:r>
+      <w:r>
+        <w:t xml:space="preserve"> le </w:t>
+      </w:r>
+      <w:r>
+        <w:t>répertoire</w:t>
+      </w:r>
+      <w:r>
+        <w:t xml:space="preserve"> Documents de chaque utilisateur sur </w:t>
+      </w:r>
+      <w:r>
+        <w:t xml:space="preserve">un dossier dédié portant le nom de l’utilisateur sur Share. Il actualise le </w:t>
+      </w:r>
+      <w:r>
+        <w:t>répertoire</w:t>
+      </w:r>
+      <w:r>
+        <w:t xml:space="preserve"> de l’utilisateur en temps </w:t>
+      </w:r>
+      <w:r>
+        <w:t>réel</w:t>
+      </w:r>
+      <w:r>
+        <w:t>, l’utilisateur aura accès à ses données automatiquement sur n’importe quel poste client du domaine.</w:t>
+      </w:r>
+    </w:p>
+    <w:p>
+      <w:pPr>
+        <w:jc w:val="center"/>
+      </w:pPr>
       <w:r>
         <w:rPr>
           <w:noProof/>
           <w:lang w:eastAsia="fr-FR"/>
         </w:rPr>
-        <w:lastRenderedPageBreak/>
         <w:drawing>
           <wp:inline distT="0" distB="0" distL="0" distR="0">
-            <wp:extent cx="5760720" cy="3511550"/>
-            <wp:effectExtent l="0" t="0" r="0" b="0"/>
-            <wp:docPr id="7" name="Image 7"/>
+            <wp:extent cx="4648200" cy="3843966"/>
+            <wp:effectExtent l="0" t="0" r="0" b="4445"/>
+            <wp:docPr id="6" name="Image 6"/>
             <wp:cNvGraphicFramePr>
               <a:graphicFrameLocks xmlns:a="http://schemas.openxmlformats.org/drawingml/2006/main" noChangeAspect="1"/>
             </wp:cNvGraphicFramePr>
@@ -569,7 +796,7 @@
               <a:graphicData uri="http://schemas.openxmlformats.org/drawingml/2006/picture">
                 <pic:pic xmlns:pic="http://schemas.openxmlformats.org/drawingml/2006/picture">
                   <pic:nvPicPr>
-                    <pic:cNvPr id="7" name="Documents2.PNG"/>
+                    <pic:cNvPr id="6" name="Documents.PNG"/>
                     <pic:cNvPicPr/>
                   </pic:nvPicPr>
                   <pic:blipFill>
@@ -587,7 +814,7 @@
                   <pic:spPr>
                     <a:xfrm>
                       <a:off x="0" y="0"/>
-                      <a:ext cx="5760720" cy="3511550"/>
+                      <a:ext cx="4652876" cy="3847833"/>
                     </a:xfrm>
                     <a:prstGeom prst="rect">
                       <a:avLst/>
@@ -602,36 +829,27 @@
     </w:p>
     <w:p>
       <w:pPr>
-        <w:pStyle w:val="Titre1"/>
-        <w:rPr>
-          <w:u w:val="single"/>
-        </w:rPr>
-      </w:pPr>
-      <w:r>
-        <w:rPr>
-          <w:u w:val="single"/>
-        </w:rPr>
-        <w:t>V – Politique de sécurité des mots de passe :</w:t>
-      </w:r>
-    </w:p>
-    <w:p>
-      <w:r>
-        <w:t xml:space="preserve">Une fois </w:t>
-      </w:r>
-      <w:r>
-        <w:t>les répertoires communs</w:t>
-      </w:r>
-      <w:r>
-        <w:t xml:space="preserve"> terminés, nous avons créés un PSO (Password Settings Object)</w:t>
-      </w:r>
-      <w:r>
-        <w:t xml:space="preserve">. </w:t>
-      </w:r>
-    </w:p>
-    <w:p>
-      <w:pPr>
-        <w:jc w:val="center"/>
-      </w:pPr>
+        <w:jc w:val="center"/>
+        <w:rPr>
+          <w:i/>
+        </w:rPr>
+      </w:pPr>
+      <w:proofErr w:type="spellStart"/>
+      <w:r>
+        <w:rPr>
+          <w:i/>
+        </w:rPr>
+        <w:t>Fig</w:t>
+      </w:r>
+      <w:proofErr w:type="spellEnd"/>
+      <w:r>
+        <w:rPr>
+          <w:i/>
+        </w:rPr>
+        <w:t xml:space="preserve"> 6 – Redirection de Documents</w:t>
+      </w:r>
+    </w:p>
+    <w:p>
       <w:r>
         <w:rPr>
           <w:noProof/>
@@ -639,9 +857,9 @@
         </w:rPr>
         <w:drawing>
           <wp:inline distT="0" distB="0" distL="0" distR="0">
-            <wp:extent cx="5387280" cy="4213860"/>
-            <wp:effectExtent l="0" t="0" r="4445" b="0"/>
-            <wp:docPr id="8" name="Image 8"/>
+            <wp:extent cx="5219700" cy="3181762"/>
+            <wp:effectExtent l="0" t="0" r="0" b="0"/>
+            <wp:docPr id="7" name="Image 7"/>
             <wp:cNvGraphicFramePr>
               <a:graphicFrameLocks xmlns:a="http://schemas.openxmlformats.org/drawingml/2006/main" noChangeAspect="1"/>
             </wp:cNvGraphicFramePr>
@@ -649,7 +867,7 @@
               <a:graphicData uri="http://schemas.openxmlformats.org/drawingml/2006/picture">
                 <pic:pic xmlns:pic="http://schemas.openxmlformats.org/drawingml/2006/picture">
                   <pic:nvPicPr>
-                    <pic:cNvPr id="8" name="PSO.PNG"/>
+                    <pic:cNvPr id="7" name="Documents2.PNG"/>
                     <pic:cNvPicPr/>
                   </pic:nvPicPr>
                   <pic:blipFill>
@@ -667,7 +885,7 @@
                   <pic:spPr>
                     <a:xfrm>
                       <a:off x="0" y="0"/>
-                      <a:ext cx="5390909" cy="4216698"/>
+                      <a:ext cx="5237927" cy="3192872"/>
                     </a:xfrm>
                     <a:prstGeom prst="rect">
                       <a:avLst/>
@@ -681,8 +899,158 @@
       </w:r>
     </w:p>
     <w:p>
-      <w:r>
+      <w:pPr>
+        <w:jc w:val="center"/>
+        <w:rPr>
+          <w:i/>
+        </w:rPr>
+      </w:pPr>
+      <w:proofErr w:type="spellStart"/>
+      <w:r>
+        <w:rPr>
+          <w:i/>
+        </w:rPr>
+        <w:t>Fig</w:t>
+      </w:r>
+      <w:proofErr w:type="spellEnd"/>
+      <w:r>
+        <w:rPr>
+          <w:i/>
+        </w:rPr>
+        <w:t xml:space="preserve"> 7 – Paramètres redirection</w:t>
+      </w:r>
+    </w:p>
+    <w:p>
+      <w:pPr>
+        <w:pStyle w:val="Titre1"/>
+        <w:rPr>
+          <w:u w:val="single"/>
+        </w:rPr>
+      </w:pPr>
+      <w:r>
+        <w:rPr>
+          <w:u w:val="single"/>
+        </w:rPr>
         <w:lastRenderedPageBreak/>
+        <w:t>V – Politique de sécurité des mots de passe :</w:t>
+      </w:r>
+    </w:p>
+    <w:p>
+      <w:r>
+        <w:t xml:space="preserve">Une fois </w:t>
+      </w:r>
+      <w:r>
+        <w:t>les répertoires communs</w:t>
+      </w:r>
+      <w:r>
+        <w:t xml:space="preserve"> terminés, nous avons créé un PSO (</w:t>
+      </w:r>
+      <w:proofErr w:type="spellStart"/>
+      <w:r>
+        <w:t>Password</w:t>
+      </w:r>
+      <w:proofErr w:type="spellEnd"/>
+      <w:r>
+        <w:t xml:space="preserve"> Settings Object)</w:t>
+      </w:r>
+      <w:r>
+        <w:t xml:space="preserve">. </w:t>
+      </w:r>
+    </w:p>
+    <w:p>
+      <w:pPr>
+        <w:jc w:val="center"/>
+      </w:pPr>
+      <w:r>
+        <w:rPr>
+          <w:noProof/>
+          <w:lang w:eastAsia="fr-FR"/>
+        </w:rPr>
+        <w:drawing>
+          <wp:inline distT="0" distB="0" distL="0" distR="0">
+            <wp:extent cx="4366260" cy="3415231"/>
+            <wp:effectExtent l="0" t="0" r="0" b="0"/>
+            <wp:docPr id="8" name="Image 8"/>
+            <wp:cNvGraphicFramePr>
+              <a:graphicFrameLocks xmlns:a="http://schemas.openxmlformats.org/drawingml/2006/main" noChangeAspect="1"/>
+            </wp:cNvGraphicFramePr>
+            <a:graphic xmlns:a="http://schemas.openxmlformats.org/drawingml/2006/main">
+              <a:graphicData uri="http://schemas.openxmlformats.org/drawingml/2006/picture">
+                <pic:pic xmlns:pic="http://schemas.openxmlformats.org/drawingml/2006/picture">
+                  <pic:nvPicPr>
+                    <pic:cNvPr id="8" name="PSO.PNG"/>
+                    <pic:cNvPicPr/>
+                  </pic:nvPicPr>
+                  <pic:blipFill>
+                    <a:blip r:embed="rId15">
+                      <a:extLst>
+                        <a:ext uri="{28A0092B-C50C-407E-A947-70E740481C1C}">
+                          <a14:useLocalDpi xmlns:a14="http://schemas.microsoft.com/office/drawing/2010/main" val="0"/>
+                        </a:ext>
+                      </a:extLst>
+                    </a:blip>
+                    <a:stretch>
+                      <a:fillRect/>
+                    </a:stretch>
+                  </pic:blipFill>
+                  <pic:spPr>
+                    <a:xfrm>
+                      <a:off x="0" y="0"/>
+                      <a:ext cx="4371924" cy="3419661"/>
+                    </a:xfrm>
+                    <a:prstGeom prst="rect">
+                      <a:avLst/>
+                    </a:prstGeom>
+                  </pic:spPr>
+                </pic:pic>
+              </a:graphicData>
+            </a:graphic>
+          </wp:inline>
+        </w:drawing>
+      </w:r>
+    </w:p>
+    <w:p>
+      <w:pPr>
+        <w:jc w:val="center"/>
+        <w:rPr>
+          <w:i/>
+        </w:rPr>
+      </w:pPr>
+      <w:proofErr w:type="spellStart"/>
+      <w:r>
+        <w:rPr>
+          <w:i/>
+        </w:rPr>
+        <w:t>Fig</w:t>
+      </w:r>
+      <w:proofErr w:type="spellEnd"/>
+      <w:r>
+        <w:rPr>
+          <w:i/>
+        </w:rPr>
+        <w:t xml:space="preserve"> 8 </w:t>
+      </w:r>
+      <w:r>
+        <w:rPr>
+          <w:i/>
+        </w:rPr>
+        <w:t>–</w:t>
+      </w:r>
+      <w:r>
+        <w:rPr>
+          <w:i/>
+        </w:rPr>
+        <w:t xml:space="preserve"> </w:t>
+      </w:r>
+      <w:r>
+        <w:rPr>
+          <w:i/>
+        </w:rPr>
+        <w:t>Administration Active Directory</w:t>
+      </w:r>
+    </w:p>
+    <w:p>
+      <w:r>
         <w:t xml:space="preserve">Nous avons activé une longueur minimale de 8 caractères. Nous avons désactivé l’exigence de complexité. Nous demandons à l’utilisateur de modifier son mot de passe tous les 90j. Et en cas de 3 tentatives de connexion échouées, seul un administrateur peut déverrouiller le compte qui est alors verrouillé par sécurité. Ce PSO s’applique à tous les utilisateurs des domaines Telecom et Group. </w:t>
       </w:r>
     </w:p>
@@ -711,7 +1079,7 @@
                     <pic:cNvPicPr/>
                   </pic:nvPicPr>
                   <pic:blipFill>
-                    <a:blip r:embed="rId15" cstate="print">
+                    <a:blip r:embed="rId16" cstate="print">
                       <a:extLst>
                         <a:ext uri="{28A0092B-C50C-407E-A947-70E740481C1C}">
                           <a14:useLocalDpi xmlns:a14="http://schemas.microsoft.com/office/drawing/2010/main" val="0"/>
@@ -740,6 +1108,28 @@
     </w:p>
     <w:p>
       <w:pPr>
+        <w:jc w:val="center"/>
+        <w:rPr>
+          <w:i/>
+        </w:rPr>
+      </w:pPr>
+      <w:proofErr w:type="spellStart"/>
+      <w:r>
+        <w:rPr>
+          <w:i/>
+        </w:rPr>
+        <w:t>Fig</w:t>
+      </w:r>
+      <w:proofErr w:type="spellEnd"/>
+      <w:r>
+        <w:rPr>
+          <w:i/>
+        </w:rPr>
+        <w:t xml:space="preserve"> 9 - PSO</w:t>
+      </w:r>
+    </w:p>
+    <w:p>
+      <w:pPr>
         <w:pStyle w:val="Titre1"/>
         <w:rPr>
           <w:u w:val="single"/>
@@ -749,6 +1139,7 @@
         <w:rPr>
           <w:u w:val="single"/>
         </w:rPr>
+        <w:lastRenderedPageBreak/>
         <w:t>VI – Session :</w:t>
       </w:r>
     </w:p>
@@ -782,7 +1173,7 @@
                     <pic:cNvPicPr/>
                   </pic:nvPicPr>
                   <pic:blipFill>
-                    <a:blip r:embed="rId16">
+                    <a:blip r:embed="rId17">
                       <a:extLst>
                         <a:ext uri="{28A0092B-C50C-407E-A947-70E740481C1C}">
                           <a14:useLocalDpi xmlns:a14="http://schemas.microsoft.com/office/drawing/2010/main" val="0"/>
@@ -810,8 +1201,29 @@
       </w:r>
     </w:p>
     <w:p>
-      <w:r>
-        <w:lastRenderedPageBreak/>
+      <w:pPr>
+        <w:jc w:val="center"/>
+        <w:rPr>
+          <w:i/>
+        </w:rPr>
+      </w:pPr>
+      <w:proofErr w:type="spellStart"/>
+      <w:r>
+        <w:rPr>
+          <w:i/>
+        </w:rPr>
+        <w:t>Fig</w:t>
+      </w:r>
+      <w:proofErr w:type="spellEnd"/>
+      <w:r>
+        <w:rPr>
+          <w:i/>
+        </w:rPr>
+        <w:t xml:space="preserve"> 10 – Importation de l’installateur de 7Zip</w:t>
+      </w:r>
+    </w:p>
+    <w:p>
+      <w:r>
         <w:t>Nous avons également créé un GPO qui désactive l’exécution automatique d’un périphérique amovible par sécurité. Mais celui-ci ne désactive pas l’accès au périphérique.</w:t>
       </w:r>
     </w:p>
@@ -826,8 +1238,8 @@
         </w:rPr>
         <w:drawing>
           <wp:inline distT="0" distB="0" distL="0" distR="0">
-            <wp:extent cx="6092054" cy="3444240"/>
-            <wp:effectExtent l="0" t="0" r="4445" b="3810"/>
+            <wp:extent cx="5570220" cy="3149213"/>
+            <wp:effectExtent l="0" t="0" r="0" b="0"/>
             <wp:docPr id="11" name="Image 11"/>
             <wp:cNvGraphicFramePr>
               <a:graphicFrameLocks xmlns:a="http://schemas.openxmlformats.org/drawingml/2006/main" noChangeAspect="1"/>
@@ -837,62 +1249,6 @@
                 <pic:pic xmlns:pic="http://schemas.openxmlformats.org/drawingml/2006/picture">
                   <pic:nvPicPr>
                     <pic:cNvPr id="11" name="Autorun.PNG"/>
-                    <pic:cNvPicPr/>
-                  </pic:nvPicPr>
-                  <pic:blipFill>
-                    <a:blip r:embed="rId17">
-                      <a:extLst>
-                        <a:ext uri="{28A0092B-C50C-407E-A947-70E740481C1C}">
-                          <a14:useLocalDpi xmlns:a14="http://schemas.microsoft.com/office/drawing/2010/main" val="0"/>
-                        </a:ext>
-                      </a:extLst>
-                    </a:blip>
-                    <a:stretch>
-                      <a:fillRect/>
-                    </a:stretch>
-                  </pic:blipFill>
-                  <pic:spPr>
-                    <a:xfrm>
-                      <a:off x="0" y="0"/>
-                      <a:ext cx="6094000" cy="3445340"/>
-                    </a:xfrm>
-                    <a:prstGeom prst="rect">
-                      <a:avLst/>
-                    </a:prstGeom>
-                  </pic:spPr>
-                </pic:pic>
-              </a:graphicData>
-            </a:graphic>
-          </wp:inline>
-        </w:drawing>
-      </w:r>
-    </w:p>
-    <w:p/>
-    <w:p>
-      <w:r>
-        <w:t xml:space="preserve">Nous avons créé un GPO par service qui modifie automatiquement le fond d’écran selon le service auquel il est rattaché. </w:t>
-      </w:r>
-    </w:p>
-    <w:p>
-      <w:r>
-        <w:rPr>
-          <w:noProof/>
-          <w:lang w:eastAsia="fr-FR"/>
-        </w:rPr>
-        <w:lastRenderedPageBreak/>
-        <w:drawing>
-          <wp:inline distT="0" distB="0" distL="0" distR="0">
-            <wp:extent cx="6406112" cy="4594860"/>
-            <wp:effectExtent l="0" t="0" r="0" b="0"/>
-            <wp:docPr id="12" name="Image 12"/>
-            <wp:cNvGraphicFramePr>
-              <a:graphicFrameLocks xmlns:a="http://schemas.openxmlformats.org/drawingml/2006/main" noChangeAspect="1"/>
-            </wp:cNvGraphicFramePr>
-            <a:graphic xmlns:a="http://schemas.openxmlformats.org/drawingml/2006/main">
-              <a:graphicData uri="http://schemas.openxmlformats.org/drawingml/2006/picture">
-                <pic:pic xmlns:pic="http://schemas.openxmlformats.org/drawingml/2006/picture">
-                  <pic:nvPicPr>
-                    <pic:cNvPr id="12" name="Wallpaperr.PNG"/>
                     <pic:cNvPicPr/>
                   </pic:nvPicPr>
                   <pic:blipFill>
@@ -910,7 +1266,7 @@
                   <pic:spPr>
                     <a:xfrm>
                       <a:off x="0" y="0"/>
-                      <a:ext cx="6413468" cy="4600136"/>
+                      <a:ext cx="5586168" cy="3158230"/>
                     </a:xfrm>
                     <a:prstGeom prst="rect">
                       <a:avLst/>
@@ -925,6 +1281,125 @@
     </w:p>
     <w:p>
       <w:pPr>
+        <w:jc w:val="center"/>
+        <w:rPr>
+          <w:i/>
+        </w:rPr>
+      </w:pPr>
+      <w:proofErr w:type="spellStart"/>
+      <w:r>
+        <w:rPr>
+          <w:i/>
+        </w:rPr>
+        <w:t>Fig</w:t>
+      </w:r>
+      <w:proofErr w:type="spellEnd"/>
+      <w:r>
+        <w:rPr>
+          <w:i/>
+        </w:rPr>
+        <w:t xml:space="preserve"> 11 – Désactivation de l’exécution automatique</w:t>
+      </w:r>
+    </w:p>
+    <w:p>
+      <w:r>
+        <w:lastRenderedPageBreak/>
+        <w:t xml:space="preserve">Nous avons </w:t>
+      </w:r>
+      <w:r>
+        <w:t xml:space="preserve">enfin </w:t>
+      </w:r>
+      <w:r>
+        <w:t xml:space="preserve">créé un GPO par service qui modifie automatiquement le fond d’écran selon le service auquel il est rattaché. </w:t>
+      </w:r>
+    </w:p>
+    <w:p>
+      <w:r>
+        <w:rPr>
+          <w:noProof/>
+          <w:lang w:eastAsia="fr-FR"/>
+        </w:rPr>
+        <w:drawing>
+          <wp:inline distT="0" distB="0" distL="0" distR="0">
+            <wp:extent cx="5800559" cy="4160520"/>
+            <wp:effectExtent l="0" t="0" r="0" b="0"/>
+            <wp:docPr id="12" name="Image 12"/>
+            <wp:cNvGraphicFramePr>
+              <a:graphicFrameLocks xmlns:a="http://schemas.openxmlformats.org/drawingml/2006/main" noChangeAspect="1"/>
+            </wp:cNvGraphicFramePr>
+            <a:graphic xmlns:a="http://schemas.openxmlformats.org/drawingml/2006/main">
+              <a:graphicData uri="http://schemas.openxmlformats.org/drawingml/2006/picture">
+                <pic:pic xmlns:pic="http://schemas.openxmlformats.org/drawingml/2006/picture">
+                  <pic:nvPicPr>
+                    <pic:cNvPr id="12" name="Wallpaperr.PNG"/>
+                    <pic:cNvPicPr/>
+                  </pic:nvPicPr>
+                  <pic:blipFill>
+                    <a:blip r:embed="rId19">
+                      <a:extLst>
+                        <a:ext uri="{28A0092B-C50C-407E-A947-70E740481C1C}">
+                          <a14:useLocalDpi xmlns:a14="http://schemas.microsoft.com/office/drawing/2010/main" val="0"/>
+                        </a:ext>
+                      </a:extLst>
+                    </a:blip>
+                    <a:stretch>
+                      <a:fillRect/>
+                    </a:stretch>
+                  </pic:blipFill>
+                  <pic:spPr>
+                    <a:xfrm>
+                      <a:off x="0" y="0"/>
+                      <a:ext cx="5819201" cy="4173891"/>
+                    </a:xfrm>
+                    <a:prstGeom prst="rect">
+                      <a:avLst/>
+                    </a:prstGeom>
+                  </pic:spPr>
+                </pic:pic>
+              </a:graphicData>
+            </a:graphic>
+          </wp:inline>
+        </w:drawing>
+      </w:r>
+    </w:p>
+    <w:p>
+      <w:pPr>
+        <w:jc w:val="center"/>
+        <w:rPr>
+          <w:i/>
+        </w:rPr>
+      </w:pPr>
+      <w:proofErr w:type="spellStart"/>
+      <w:r>
+        <w:rPr>
+          <w:i/>
+        </w:rPr>
+        <w:t>Fig</w:t>
+      </w:r>
+      <w:proofErr w:type="spellEnd"/>
+      <w:r>
+        <w:rPr>
+          <w:i/>
+        </w:rPr>
+        <w:t xml:space="preserve"> 12 – Configuration </w:t>
+      </w:r>
+      <w:proofErr w:type="spellStart"/>
+      <w:r>
+        <w:rPr>
+          <w:i/>
+        </w:rPr>
+        <w:t>Wallpaper</w:t>
+      </w:r>
+      <w:proofErr w:type="spellEnd"/>
+      <w:r>
+        <w:rPr>
+          <w:i/>
+        </w:rPr>
+        <w:t xml:space="preserve"> par service</w:t>
+      </w:r>
+    </w:p>
+    <w:p>
+      <w:pPr>
         <w:pStyle w:val="Titre1"/>
         <w:rPr>
           <w:u w:val="single"/>
@@ -940,6 +1415,9 @@
     <w:p>
       <w:r>
         <w:t xml:space="preserve">Enfin, nous avons mis en place un service d’impression en partageant sur le domaine une imprimante et son driver, grâce à l’utilitaire Gestion de l’Impression. </w:t>
+      </w:r>
+      <w:r>
+        <w:t>Elle sera accessible via le réseau et les drivers s’installeront automatiquement si besoin.</w:t>
       </w:r>
     </w:p>
     <w:p>
@@ -967,7 +1445,7 @@
                     <pic:cNvPicPr/>
                   </pic:nvPicPr>
                   <pic:blipFill>
-                    <a:blip r:embed="rId19">
+                    <a:blip r:embed="rId20">
                       <a:extLst>
                         <a:ext uri="{28A0092B-C50C-407E-A947-70E740481C1C}">
                           <a14:useLocalDpi xmlns:a14="http://schemas.microsoft.com/office/drawing/2010/main" val="0"/>
@@ -997,7 +1475,24 @@
     <w:p>
       <w:pPr>
         <w:jc w:val="center"/>
-      </w:pPr>
+        <w:rPr>
+          <w:i/>
+        </w:rPr>
+      </w:pPr>
+      <w:proofErr w:type="spellStart"/>
+      <w:r>
+        <w:rPr>
+          <w:i/>
+        </w:rPr>
+        <w:t>Fig</w:t>
+      </w:r>
+      <w:proofErr w:type="spellEnd"/>
+      <w:r>
+        <w:rPr>
+          <w:i/>
+        </w:rPr>
+        <w:t xml:space="preserve"> 13 – Configuration d’imprimantes sur le domaine</w:t>
+      </w:r>
     </w:p>
     <w:p>
       <w:pPr>
@@ -1016,12 +1511,754 @@
     </w:p>
     <w:p>
       <w:r>
-        <w:t xml:space="preserve">A </w:t>
+        <w:t>Pour pouvoir installer des postes clients à distance, on utilise un service de déploiement d’image. Ce service est séparé en 2 entités :</w:t>
+      </w:r>
+    </w:p>
+    <w:p>
+      <w:pPr>
+        <w:pStyle w:val="Paragraphedeliste"/>
+        <w:numPr>
+          <w:ilvl w:val="0"/>
+          <w:numId w:val="3"/>
+        </w:numPr>
+      </w:pPr>
+      <w:r>
+        <w:t>WDS</w:t>
+      </w:r>
+    </w:p>
+    <w:p>
+      <w:pPr>
+        <w:pStyle w:val="Paragraphedeliste"/>
+        <w:numPr>
+          <w:ilvl w:val="0"/>
+          <w:numId w:val="3"/>
+        </w:numPr>
+      </w:pPr>
+      <w:r>
+        <w:t>MDT</w:t>
+      </w:r>
+    </w:p>
+    <w:p>
+      <w:r>
+        <w:t xml:space="preserve">Le WDS (Windows </w:t>
+      </w:r>
+      <w:proofErr w:type="spellStart"/>
+      <w:r>
+        <w:t>Deployment</w:t>
+      </w:r>
+      <w:proofErr w:type="spellEnd"/>
+      <w:r>
+        <w:t xml:space="preserve"> System) permet d’envoyer des images à des machines connectées au réseau via </w:t>
+      </w:r>
+      <w:proofErr w:type="spellStart"/>
+      <w:r>
+        <w:t>PxE</w:t>
+      </w:r>
+      <w:proofErr w:type="spellEnd"/>
+      <w:r>
+        <w:t>. Il permet à la machine de télécharger une image d’installation et une image de démarrage.</w:t>
+      </w:r>
+    </w:p>
+    <w:p>
+      <w:r>
+        <w:t xml:space="preserve">On a donc importé ces 2 images et nous avons liés le WDS à l’Active Directory pour qu’il puisse </w:t>
+      </w:r>
+      <w:r>
+        <w:t>transférer</w:t>
+      </w:r>
+      <w:r>
+        <w:t xml:space="preserve"> à tous les clients du réseau.</w:t>
+      </w:r>
+    </w:p>
+    <w:p>
+      <w:pPr>
+        <w:jc w:val="center"/>
+      </w:pPr>
+      <w:r>
+        <w:rPr>
+          <w:noProof/>
+          <w:lang w:eastAsia="fr-FR"/>
+        </w:rPr>
+        <w:drawing>
+          <wp:inline distT="0" distB="0" distL="0" distR="0">
+            <wp:extent cx="5425910" cy="2027096"/>
+            <wp:effectExtent l="0" t="0" r="3810" b="0"/>
+            <wp:docPr id="15" name="Image 15"/>
+            <wp:cNvGraphicFramePr>
+              <a:graphicFrameLocks xmlns:a="http://schemas.openxmlformats.org/drawingml/2006/main" noChangeAspect="1"/>
+            </wp:cNvGraphicFramePr>
+            <a:graphic xmlns:a="http://schemas.openxmlformats.org/drawingml/2006/main">
+              <a:graphicData uri="http://schemas.openxmlformats.org/drawingml/2006/picture">
+                <pic:pic xmlns:pic="http://schemas.openxmlformats.org/drawingml/2006/picture">
+                  <pic:nvPicPr>
+                    <pic:cNvPr id="15" name="1.PNG"/>
+                    <pic:cNvPicPr/>
+                  </pic:nvPicPr>
+                  <pic:blipFill>
+                    <a:blip r:embed="rId21">
+                      <a:extLst>
+                        <a:ext uri="{28A0092B-C50C-407E-A947-70E740481C1C}">
+                          <a14:useLocalDpi xmlns:a14="http://schemas.microsoft.com/office/drawing/2010/main" val="0"/>
+                        </a:ext>
+                      </a:extLst>
+                    </a:blip>
+                    <a:stretch>
+                      <a:fillRect/>
+                    </a:stretch>
+                  </pic:blipFill>
+                  <pic:spPr>
+                    <a:xfrm>
+                      <a:off x="0" y="0"/>
+                      <a:ext cx="5425910" cy="2027096"/>
+                    </a:xfrm>
+                    <a:prstGeom prst="rect">
+                      <a:avLst/>
+                    </a:prstGeom>
+                  </pic:spPr>
+                </pic:pic>
+              </a:graphicData>
+            </a:graphic>
+          </wp:inline>
+        </w:drawing>
+      </w:r>
+    </w:p>
+    <w:p>
+      <w:pPr>
+        <w:jc w:val="center"/>
+      </w:pPr>
+      <w:r>
+        <w:rPr>
+          <w:noProof/>
+          <w:lang w:eastAsia="fr-FR"/>
+        </w:rPr>
+        <w:drawing>
+          <wp:inline distT="0" distB="0" distL="0" distR="0">
+            <wp:extent cx="3055885" cy="243861"/>
+            <wp:effectExtent l="0" t="0" r="0" b="3810"/>
+            <wp:docPr id="16" name="Image 16"/>
+            <wp:cNvGraphicFramePr>
+              <a:graphicFrameLocks xmlns:a="http://schemas.openxmlformats.org/drawingml/2006/main" noChangeAspect="1"/>
+            </wp:cNvGraphicFramePr>
+            <a:graphic xmlns:a="http://schemas.openxmlformats.org/drawingml/2006/main">
+              <a:graphicData uri="http://schemas.openxmlformats.org/drawingml/2006/picture">
+                <pic:pic xmlns:pic="http://schemas.openxmlformats.org/drawingml/2006/picture">
+                  <pic:nvPicPr>
+                    <pic:cNvPr id="16" name="2.PNG"/>
+                    <pic:cNvPicPr/>
+                  </pic:nvPicPr>
+                  <pic:blipFill>
+                    <a:blip r:embed="rId22">
+                      <a:extLst>
+                        <a:ext uri="{28A0092B-C50C-407E-A947-70E740481C1C}">
+                          <a14:useLocalDpi xmlns:a14="http://schemas.microsoft.com/office/drawing/2010/main" val="0"/>
+                        </a:ext>
+                      </a:extLst>
+                    </a:blip>
+                    <a:stretch>
+                      <a:fillRect/>
+                    </a:stretch>
+                  </pic:blipFill>
+                  <pic:spPr>
+                    <a:xfrm>
+                      <a:off x="0" y="0"/>
+                      <a:ext cx="3055885" cy="243861"/>
+                    </a:xfrm>
+                    <a:prstGeom prst="rect">
+                      <a:avLst/>
+                    </a:prstGeom>
+                  </pic:spPr>
+                </pic:pic>
+              </a:graphicData>
+            </a:graphic>
+          </wp:inline>
+        </w:drawing>
+      </w:r>
+    </w:p>
+    <w:p>
+      <w:pPr>
+        <w:jc w:val="center"/>
+      </w:pPr>
+      <w:r>
+        <w:rPr>
+          <w:noProof/>
+          <w:lang w:eastAsia="fr-FR"/>
+        </w:rPr>
+        <w:drawing>
+          <wp:inline distT="0" distB="0" distL="0" distR="0">
+            <wp:extent cx="3581710" cy="746825"/>
+            <wp:effectExtent l="0" t="0" r="0" b="0"/>
+            <wp:docPr id="17" name="Image 17"/>
+            <wp:cNvGraphicFramePr>
+              <a:graphicFrameLocks xmlns:a="http://schemas.openxmlformats.org/drawingml/2006/main" noChangeAspect="1"/>
+            </wp:cNvGraphicFramePr>
+            <a:graphic xmlns:a="http://schemas.openxmlformats.org/drawingml/2006/main">
+              <a:graphicData uri="http://schemas.openxmlformats.org/drawingml/2006/picture">
+                <pic:pic xmlns:pic="http://schemas.openxmlformats.org/drawingml/2006/picture">
+                  <pic:nvPicPr>
+                    <pic:cNvPr id="17" name="3.PNG"/>
+                    <pic:cNvPicPr/>
+                  </pic:nvPicPr>
+                  <pic:blipFill>
+                    <a:blip r:embed="rId23">
+                      <a:extLst>
+                        <a:ext uri="{28A0092B-C50C-407E-A947-70E740481C1C}">
+                          <a14:useLocalDpi xmlns:a14="http://schemas.microsoft.com/office/drawing/2010/main" val="0"/>
+                        </a:ext>
+                      </a:extLst>
+                    </a:blip>
+                    <a:stretch>
+                      <a:fillRect/>
+                    </a:stretch>
+                  </pic:blipFill>
+                  <pic:spPr>
+                    <a:xfrm>
+                      <a:off x="0" y="0"/>
+                      <a:ext cx="3581710" cy="746825"/>
+                    </a:xfrm>
+                    <a:prstGeom prst="rect">
+                      <a:avLst/>
+                    </a:prstGeom>
+                  </pic:spPr>
+                </pic:pic>
+              </a:graphicData>
+            </a:graphic>
+          </wp:inline>
+        </w:drawing>
+      </w:r>
+    </w:p>
+    <w:p>
+      <w:pPr>
+        <w:jc w:val="center"/>
+        <w:rPr>
+          <w:i/>
+        </w:rPr>
+      </w:pPr>
+      <w:proofErr w:type="spellStart"/>
+      <w:r>
+        <w:rPr>
+          <w:i/>
+        </w:rPr>
+        <w:t>Fig</w:t>
+      </w:r>
+      <w:proofErr w:type="spellEnd"/>
+      <w:r>
+        <w:rPr>
+          <w:i/>
+        </w:rPr>
+        <w:t xml:space="preserve"> 14 – Configuration du WDS</w:t>
+      </w:r>
+    </w:p>
+    <w:p/>
+    <w:p>
+      <w:r>
+        <w:t>Nous avons aussi créé un compte spécial déploiement, qui nous permet d’avoir les droits</w:t>
+      </w:r>
+      <w:r>
+        <w:t xml:space="preserve"> pour se connecter et installer l’image. Il est dans le groupe du domaine.</w:t>
+      </w:r>
+    </w:p>
+    <w:p/>
+    <w:p/>
+    <w:p/>
+    <w:p/>
+    <w:p/>
+    <w:p/>
+    <w:p/>
+    <w:p>
+      <w:r>
+        <w:lastRenderedPageBreak/>
+        <w:t xml:space="preserve">Ensuite, nous utilisons le MDT (Microsoft </w:t>
+      </w:r>
+      <w:proofErr w:type="spellStart"/>
+      <w:r>
+        <w:t>Deployment</w:t>
+      </w:r>
+      <w:proofErr w:type="spellEnd"/>
+      <w:r>
+        <w:t xml:space="preserve"> </w:t>
+      </w:r>
+      <w:proofErr w:type="spellStart"/>
+      <w:r>
+        <w:t>Toolkit</w:t>
+      </w:r>
+      <w:proofErr w:type="spellEnd"/>
+      <w:r>
+        <w:t>) pour configurer l’installation et créer une image de démarrage personnalisée.</w:t>
+      </w:r>
+    </w:p>
+    <w:p>
+      <w:r>
+        <w:t xml:space="preserve">En effet, grâce au MDT on peut passer les étapes de l’installation et avoir certains paramètres comme la connexion automatique au domaine dès l’installation. </w:t>
+      </w:r>
+      <w:r>
+        <w:t xml:space="preserve"> </w:t>
+      </w:r>
+    </w:p>
+    <w:p>
+      <w:r>
+        <w:t>Tout d’abord on a configuré le service :</w:t>
+      </w:r>
+    </w:p>
+    <w:p>
+      <w:pPr>
+        <w:jc w:val="center"/>
+      </w:pPr>
+      <w:r>
+        <w:rPr>
+          <w:noProof/>
+          <w:lang w:eastAsia="fr-FR"/>
+        </w:rPr>
+        <w:drawing>
+          <wp:inline distT="0" distB="0" distL="0" distR="0">
+            <wp:extent cx="5760720" cy="2527300"/>
+            <wp:effectExtent l="0" t="0" r="0" b="6350"/>
+            <wp:docPr id="18" name="Image 18"/>
+            <wp:cNvGraphicFramePr>
+              <a:graphicFrameLocks xmlns:a="http://schemas.openxmlformats.org/drawingml/2006/main" noChangeAspect="1"/>
+            </wp:cNvGraphicFramePr>
+            <a:graphic xmlns:a="http://schemas.openxmlformats.org/drawingml/2006/main">
+              <a:graphicData uri="http://schemas.openxmlformats.org/drawingml/2006/picture">
+                <pic:pic xmlns:pic="http://schemas.openxmlformats.org/drawingml/2006/picture">
+                  <pic:nvPicPr>
+                    <pic:cNvPr id="18" name="10.PNG"/>
+                    <pic:cNvPicPr/>
+                  </pic:nvPicPr>
+                  <pic:blipFill>
+                    <a:blip r:embed="rId24">
+                      <a:extLst>
+                        <a:ext uri="{28A0092B-C50C-407E-A947-70E740481C1C}">
+                          <a14:useLocalDpi xmlns:a14="http://schemas.microsoft.com/office/drawing/2010/main" val="0"/>
+                        </a:ext>
+                      </a:extLst>
+                    </a:blip>
+                    <a:stretch>
+                      <a:fillRect/>
+                    </a:stretch>
+                  </pic:blipFill>
+                  <pic:spPr>
+                    <a:xfrm>
+                      <a:off x="0" y="0"/>
+                      <a:ext cx="5760720" cy="2527300"/>
+                    </a:xfrm>
+                    <a:prstGeom prst="rect">
+                      <a:avLst/>
+                    </a:prstGeom>
+                  </pic:spPr>
+                </pic:pic>
+              </a:graphicData>
+            </a:graphic>
+          </wp:inline>
+        </w:drawing>
+      </w:r>
+    </w:p>
+    <w:p>
+      <w:pPr>
+        <w:jc w:val="center"/>
+        <w:rPr>
+          <w:i/>
+        </w:rPr>
+      </w:pPr>
+      <w:proofErr w:type="spellStart"/>
+      <w:r>
+        <w:rPr>
+          <w:i/>
+        </w:rPr>
+        <w:t>Fig</w:t>
+      </w:r>
+      <w:proofErr w:type="spellEnd"/>
+      <w:r>
+        <w:rPr>
+          <w:i/>
+        </w:rPr>
+        <w:t xml:space="preserve"> 15 – Configuration du MDT</w:t>
+      </w:r>
+    </w:p>
+    <w:p>
+      <w:r>
+        <w:t>On lui applique un certain nombre de règles :</w:t>
+      </w:r>
+    </w:p>
+    <w:p>
+      <w:pPr>
+        <w:jc w:val="center"/>
+      </w:pPr>
+      <w:r>
+        <w:rPr>
+          <w:noProof/>
+          <w:lang w:eastAsia="fr-FR"/>
+        </w:rPr>
+        <w:drawing>
+          <wp:inline distT="0" distB="0" distL="0" distR="0">
+            <wp:extent cx="4557155" cy="3215919"/>
+            <wp:effectExtent l="0" t="0" r="0" b="3810"/>
+            <wp:docPr id="19" name="Image 19"/>
+            <wp:cNvGraphicFramePr>
+              <a:graphicFrameLocks xmlns:a="http://schemas.openxmlformats.org/drawingml/2006/main" noChangeAspect="1"/>
+            </wp:cNvGraphicFramePr>
+            <a:graphic xmlns:a="http://schemas.openxmlformats.org/drawingml/2006/main">
+              <a:graphicData uri="http://schemas.openxmlformats.org/drawingml/2006/picture">
+                <pic:pic xmlns:pic="http://schemas.openxmlformats.org/drawingml/2006/picture">
+                  <pic:nvPicPr>
+                    <pic:cNvPr id="19" name="11.PNG"/>
+                    <pic:cNvPicPr/>
+                  </pic:nvPicPr>
+                  <pic:blipFill>
+                    <a:blip r:embed="rId25">
+                      <a:extLst>
+                        <a:ext uri="{28A0092B-C50C-407E-A947-70E740481C1C}">
+                          <a14:useLocalDpi xmlns:a14="http://schemas.microsoft.com/office/drawing/2010/main" val="0"/>
+                        </a:ext>
+                      </a:extLst>
+                    </a:blip>
+                    <a:stretch>
+                      <a:fillRect/>
+                    </a:stretch>
+                  </pic:blipFill>
+                  <pic:spPr>
+                    <a:xfrm>
+                      <a:off x="0" y="0"/>
+                      <a:ext cx="4557155" cy="3215919"/>
+                    </a:xfrm>
+                    <a:prstGeom prst="rect">
+                      <a:avLst/>
+                    </a:prstGeom>
+                  </pic:spPr>
+                </pic:pic>
+              </a:graphicData>
+            </a:graphic>
+          </wp:inline>
+        </w:drawing>
+      </w:r>
+    </w:p>
+    <w:p>
+      <w:pPr>
+        <w:jc w:val="center"/>
+        <w:rPr>
+          <w:i/>
+        </w:rPr>
+      </w:pPr>
+      <w:proofErr w:type="spellStart"/>
+      <w:r>
+        <w:rPr>
+          <w:i/>
+        </w:rPr>
+        <w:t>Fig</w:t>
+      </w:r>
+      <w:proofErr w:type="spellEnd"/>
+      <w:r>
+        <w:rPr>
+          <w:i/>
+        </w:rPr>
+        <w:t xml:space="preserve"> 16 – Règles du MDT</w:t>
+      </w:r>
+    </w:p>
+    <w:p>
+      <w:r>
+        <w:t>Par exemple ici on configure le domaine avec le compte administrateur, et on passe des étapes non nécessaires de l’installation. Tout cela a pour but de gagner du temps et d’automatiser le plus d’éléments.</w:t>
+      </w:r>
+    </w:p>
+    <w:p>
+      <w:r>
+        <w:lastRenderedPageBreak/>
+        <w:t>Il ne faut pas oublier de monter le MDT sur le réseau </w:t>
+      </w:r>
+      <w:r>
+        <w:t xml:space="preserve">et d’indiquer son domaine </w:t>
+      </w:r>
+      <w:r>
+        <w:t>dans le fichier Bootstrap.ini :</w:t>
+      </w:r>
+    </w:p>
+    <w:p>
+      <w:pPr>
+        <w:jc w:val="center"/>
+      </w:pPr>
+      <w:r>
+        <w:rPr>
+          <w:noProof/>
+          <w:lang w:eastAsia="fr-FR"/>
+        </w:rPr>
+        <w:drawing>
+          <wp:inline distT="0" distB="0" distL="0" distR="0">
+            <wp:extent cx="3292125" cy="1333616"/>
+            <wp:effectExtent l="0" t="0" r="3810" b="0"/>
+            <wp:docPr id="20" name="Image 20"/>
+            <wp:cNvGraphicFramePr>
+              <a:graphicFrameLocks xmlns:a="http://schemas.openxmlformats.org/drawingml/2006/main" noChangeAspect="1"/>
+            </wp:cNvGraphicFramePr>
+            <a:graphic xmlns:a="http://schemas.openxmlformats.org/drawingml/2006/main">
+              <a:graphicData uri="http://schemas.openxmlformats.org/drawingml/2006/picture">
+                <pic:pic xmlns:pic="http://schemas.openxmlformats.org/drawingml/2006/picture">
+                  <pic:nvPicPr>
+                    <pic:cNvPr id="20" name="12.PNG"/>
+                    <pic:cNvPicPr/>
+                  </pic:nvPicPr>
+                  <pic:blipFill>
+                    <a:blip r:embed="rId26">
+                      <a:extLst>
+                        <a:ext uri="{28A0092B-C50C-407E-A947-70E740481C1C}">
+                          <a14:useLocalDpi xmlns:a14="http://schemas.microsoft.com/office/drawing/2010/main" val="0"/>
+                        </a:ext>
+                      </a:extLst>
+                    </a:blip>
+                    <a:stretch>
+                      <a:fillRect/>
+                    </a:stretch>
+                  </pic:blipFill>
+                  <pic:spPr>
+                    <a:xfrm>
+                      <a:off x="0" y="0"/>
+                      <a:ext cx="3292125" cy="1333616"/>
+                    </a:xfrm>
+                    <a:prstGeom prst="rect">
+                      <a:avLst/>
+                    </a:prstGeom>
+                  </pic:spPr>
+                </pic:pic>
+              </a:graphicData>
+            </a:graphic>
+          </wp:inline>
+        </w:drawing>
+      </w:r>
+    </w:p>
+    <w:p>
+      <w:pPr>
+        <w:jc w:val="center"/>
+        <w:rPr>
+          <w:i/>
+        </w:rPr>
+      </w:pPr>
+      <w:proofErr w:type="spellStart"/>
+      <w:r>
+        <w:rPr>
+          <w:i/>
+        </w:rPr>
+        <w:t>Fig</w:t>
+      </w:r>
+      <w:proofErr w:type="spellEnd"/>
+      <w:r>
+        <w:rPr>
+          <w:i/>
+        </w:rPr>
+        <w:t xml:space="preserve"> 17 – Bootstrap.ini</w:t>
+      </w:r>
+    </w:p>
+    <w:p>
+      <w:r>
+        <w:t xml:space="preserve">Une fois tout ceci fait, nous mettons à jour le service, ce qui va nous générer une image de démarrage personnalisée. </w:t>
+      </w:r>
+    </w:p>
+    <w:p>
+      <w:r>
+        <w:t>Il suffit d’importer cette image de démarrage dans le WDS</w:t>
+      </w:r>
+      <w:r>
+        <w:t xml:space="preserve"> aux côtés de l’image d’installation</w:t>
+      </w:r>
+      <w:r>
+        <w:t>.</w:t>
+      </w:r>
+    </w:p>
+    <w:p>
+      <w:r>
+        <w:t xml:space="preserve">Quand on lancera le client et qu’il se connectera via </w:t>
+      </w:r>
+      <w:proofErr w:type="spellStart"/>
+      <w:r>
+        <w:t>PxE</w:t>
+      </w:r>
+      <w:proofErr w:type="spellEnd"/>
+      <w:r>
+        <w:t xml:space="preserve">, le service MDT lancera notre installation de Windows personnalisée et automatisée. </w:t>
+      </w:r>
+    </w:p>
+    <w:p/>
+    <w:p>
+      <w:pPr>
+        <w:pStyle w:val="Titre1"/>
+        <w:rPr>
+          <w:u w:val="single"/>
+        </w:rPr>
+      </w:pPr>
+      <w:r>
+        <w:rPr>
+          <w:u w:val="single"/>
+        </w:rPr>
+        <w:t>IX – Configuration du client pour se connecter au domaine :</w:t>
+      </w:r>
+    </w:p>
+    <w:p>
+      <w:r>
+        <w:t>Il suffit simplement de se rendre dans le panneau de configuration dans Système.</w:t>
+      </w:r>
+    </w:p>
+    <w:p>
+      <w:pPr>
+        <w:jc w:val="center"/>
+      </w:pPr>
+      <w:r>
+        <w:rPr>
+          <w:noProof/>
+          <w:lang w:eastAsia="fr-FR"/>
+        </w:rPr>
+        <w:drawing>
+          <wp:inline distT="0" distB="0" distL="0" distR="0">
+            <wp:extent cx="5760720" cy="4105275"/>
+            <wp:effectExtent l="0" t="0" r="0" b="9525"/>
+            <wp:docPr id="13" name="Image 13"/>
+            <wp:cNvGraphicFramePr>
+              <a:graphicFrameLocks xmlns:a="http://schemas.openxmlformats.org/drawingml/2006/main" noChangeAspect="1"/>
+            </wp:cNvGraphicFramePr>
+            <a:graphic xmlns:a="http://schemas.openxmlformats.org/drawingml/2006/main">
+              <a:graphicData uri="http://schemas.openxmlformats.org/drawingml/2006/picture">
+                <pic:pic xmlns:pic="http://schemas.openxmlformats.org/drawingml/2006/picture">
+                  <pic:nvPicPr>
+                    <pic:cNvPr id="13" name="1.PNG"/>
+                    <pic:cNvPicPr/>
+                  </pic:nvPicPr>
+                  <pic:blipFill>
+                    <a:blip r:embed="rId27">
+                      <a:extLst>
+                        <a:ext uri="{28A0092B-C50C-407E-A947-70E740481C1C}">
+                          <a14:useLocalDpi xmlns:a14="http://schemas.microsoft.com/office/drawing/2010/main" val="0"/>
+                        </a:ext>
+                      </a:extLst>
+                    </a:blip>
+                    <a:stretch>
+                      <a:fillRect/>
+                    </a:stretch>
+                  </pic:blipFill>
+                  <pic:spPr>
+                    <a:xfrm>
+                      <a:off x="0" y="0"/>
+                      <a:ext cx="5760720" cy="4105275"/>
+                    </a:xfrm>
+                    <a:prstGeom prst="rect">
+                      <a:avLst/>
+                    </a:prstGeom>
+                  </pic:spPr>
+                </pic:pic>
+              </a:graphicData>
+            </a:graphic>
+          </wp:inline>
+        </w:drawing>
+      </w:r>
+    </w:p>
+    <w:p>
+      <w:pPr>
+        <w:jc w:val="center"/>
+        <w:rPr>
+          <w:i/>
+        </w:rPr>
+      </w:pPr>
+      <w:proofErr w:type="spellStart"/>
+      <w:r>
+        <w:rPr>
+          <w:i/>
+        </w:rPr>
+        <w:t>Fig</w:t>
+      </w:r>
+      <w:proofErr w:type="spellEnd"/>
+      <w:r>
+        <w:rPr>
+          <w:i/>
+        </w:rPr>
+        <w:t xml:space="preserve"> 18 – Configuration Système pour Domaine</w:t>
+      </w:r>
+    </w:p>
+    <w:p>
+      <w:r>
+        <w:lastRenderedPageBreak/>
+        <w:t>Ensuite il suffit d’indiquer le domaine et de se connecter avec un compte administrateur du système.</w:t>
+      </w:r>
+    </w:p>
+    <w:p>
+      <w:pPr>
+        <w:jc w:val="center"/>
+      </w:pPr>
+      <w:r>
+        <w:rPr>
+          <w:noProof/>
+          <w:lang w:eastAsia="fr-FR"/>
+        </w:rPr>
+        <w:drawing>
+          <wp:inline distT="0" distB="0" distL="0" distR="0">
+            <wp:extent cx="3132091" cy="1257409"/>
+            <wp:effectExtent l="0" t="0" r="0" b="0"/>
+            <wp:docPr id="14" name="Image 14"/>
+            <wp:cNvGraphicFramePr>
+              <a:graphicFrameLocks xmlns:a="http://schemas.openxmlformats.org/drawingml/2006/main" noChangeAspect="1"/>
+            </wp:cNvGraphicFramePr>
+            <a:graphic xmlns:a="http://schemas.openxmlformats.org/drawingml/2006/main">
+              <a:graphicData uri="http://schemas.openxmlformats.org/drawingml/2006/picture">
+                <pic:pic xmlns:pic="http://schemas.openxmlformats.org/drawingml/2006/picture">
+                  <pic:nvPicPr>
+                    <pic:cNvPr id="14" name="2.PNG"/>
+                    <pic:cNvPicPr/>
+                  </pic:nvPicPr>
+                  <pic:blipFill>
+                    <a:blip r:embed="rId28">
+                      <a:extLst>
+                        <a:ext uri="{28A0092B-C50C-407E-A947-70E740481C1C}">
+                          <a14:useLocalDpi xmlns:a14="http://schemas.microsoft.com/office/drawing/2010/main" val="0"/>
+                        </a:ext>
+                      </a:extLst>
+                    </a:blip>
+                    <a:stretch>
+                      <a:fillRect/>
+                    </a:stretch>
+                  </pic:blipFill>
+                  <pic:spPr>
+                    <a:xfrm>
+                      <a:off x="0" y="0"/>
+                      <a:ext cx="3132091" cy="1257409"/>
+                    </a:xfrm>
+                    <a:prstGeom prst="rect">
+                      <a:avLst/>
+                    </a:prstGeom>
+                  </pic:spPr>
+                </pic:pic>
+              </a:graphicData>
+            </a:graphic>
+          </wp:inline>
+        </w:drawing>
+      </w:r>
+    </w:p>
+    <w:p>
+      <w:pPr>
+        <w:jc w:val="center"/>
+        <w:rPr>
+          <w:i/>
+        </w:rPr>
+      </w:pPr>
+      <w:proofErr w:type="spellStart"/>
+      <w:r>
+        <w:rPr>
+          <w:i/>
+        </w:rPr>
+        <w:t>Fig</w:t>
+      </w:r>
+      <w:proofErr w:type="spellEnd"/>
+      <w:r>
+        <w:rPr>
+          <w:i/>
+        </w:rPr>
+        <w:t xml:space="preserve"> 19 – Ajout d’un domaine au système </w:t>
+      </w:r>
+    </w:p>
+    <w:p>
+      <w:r>
+        <w:t>A présent le client est lié au domaine et ses connexio</w:t>
       </w:r>
       <w:bookmarkStart w:id="0" w:name="_GoBack"/>
       <w:bookmarkEnd w:id="0"/>
+      <w:r>
+        <w:t>ns se feront dessus.</w:t>
+      </w:r>
     </w:p>
     <w:sectPr>
+      <w:headerReference w:type="default" r:id="rId29"/>
+      <w:footerReference w:type="default" r:id="rId30"/>
       <w:pgSz w:w="11906" w:h="16838"/>
       <w:pgMar w:top="1417" w:right="1417" w:bottom="1417" w:left="1417" w:header="708" w:footer="708" w:gutter="0"/>
       <w:cols w:space="708"/>
@@ -1056,6 +2293,94 @@
 </w:endnotes>
 </file>
 
+<file path=word/footer1.xml><?xml version="1.0" encoding="utf-8"?>
+<w:ftr xmlns:wpc="http://schemas.microsoft.com/office/word/2010/wordprocessingCanvas" xmlns:cx="http://schemas.microsoft.com/office/drawing/2014/chartex" xmlns:cx1="http://schemas.microsoft.com/office/drawing/2015/9/8/chartex" xmlns:cx2="http://schemas.microsoft.com/office/drawing/2015/10/21/chartex" xmlns:mc="http://schemas.openxmlformats.org/markup-compatibility/2006" xmlns:o="urn:schemas-microsoft-com:office:office" xmlns:r="http://schemas.openxmlformats.org/officeDocument/2006/relationships" xmlns:m="http://schemas.openxmlformats.org/officeDocument/2006/math" xmlns:v="urn:schemas-microsoft-com:vml" xmlns:wp14="http://schemas.microsoft.com/office/word/2010/wordprocessingDrawing" xmlns:wp="http://schemas.openxmlformats.org/drawingml/2006/wordprocessingDrawing" xmlns:w10="urn:schemas-microsoft-com:office:word" xmlns:w="http://schemas.openxmlformats.org/wordprocessingml/2006/main" xmlns:w14="http://schemas.microsoft.com/office/word/2010/wordml" xmlns:w15="http://schemas.microsoft.com/office/word/2012/wordml" xmlns:w16se="http://schemas.microsoft.com/office/word/2015/wordml/symex" xmlns:wpg="http://schemas.microsoft.com/office/word/2010/wordprocessingGroup" xmlns:wpi="http://schemas.microsoft.com/office/word/2010/wordprocessingInk" xmlns:wne="http://schemas.microsoft.com/office/word/2006/wordml" xmlns:wps="http://schemas.microsoft.com/office/word/2010/wordprocessingShape" mc:Ignorable="w14 w15 w16se wp14">
+  <w:p>
+    <w:pPr>
+      <w:pStyle w:val="Pieddepage"/>
+    </w:pPr>
+    <w:r>
+      <w:t xml:space="preserve">Page </w:t>
+    </w:r>
+    <w:r>
+      <w:rPr>
+        <w:b/>
+        <w:bCs/>
+      </w:rPr>
+      <w:fldChar w:fldCharType="begin"/>
+    </w:r>
+    <w:r>
+      <w:rPr>
+        <w:b/>
+        <w:bCs/>
+      </w:rPr>
+      <w:instrText>PAGE  \* Arabic  \* MERGEFORMAT</w:instrText>
+    </w:r>
+    <w:r>
+      <w:rPr>
+        <w:b/>
+        <w:bCs/>
+      </w:rPr>
+      <w:fldChar w:fldCharType="separate"/>
+    </w:r>
+    <w:r>
+      <w:rPr>
+        <w:b/>
+        <w:bCs/>
+        <w:noProof/>
+      </w:rPr>
+      <w:t>11</w:t>
+    </w:r>
+    <w:r>
+      <w:rPr>
+        <w:b/>
+        <w:bCs/>
+      </w:rPr>
+      <w:fldChar w:fldCharType="end"/>
+    </w:r>
+    <w:r>
+      <w:t xml:space="preserve"> sur </w:t>
+    </w:r>
+    <w:r>
+      <w:rPr>
+        <w:b/>
+        <w:bCs/>
+      </w:rPr>
+      <w:fldChar w:fldCharType="begin"/>
+    </w:r>
+    <w:r>
+      <w:rPr>
+        <w:b/>
+        <w:bCs/>
+      </w:rPr>
+      <w:instrText>NUMPAGES  \* Arabic  \* MERGEFORMAT</w:instrText>
+    </w:r>
+    <w:r>
+      <w:rPr>
+        <w:b/>
+        <w:bCs/>
+      </w:rPr>
+      <w:fldChar w:fldCharType="separate"/>
+    </w:r>
+    <w:r>
+      <w:rPr>
+        <w:b/>
+        <w:bCs/>
+        <w:noProof/>
+      </w:rPr>
+      <w:t>11</w:t>
+    </w:r>
+    <w:r>
+      <w:rPr>
+        <w:b/>
+        <w:bCs/>
+      </w:rPr>
+      <w:fldChar w:fldCharType="end"/>
+    </w:r>
+  </w:p>
+</w:ftr>
+</file>
+
 <file path=word/footnotes.xml><?xml version="1.0" encoding="utf-8"?>
 <w:footnotes xmlns:wpc="http://schemas.microsoft.com/office/word/2010/wordprocessingCanvas" xmlns:cx="http://schemas.microsoft.com/office/drawing/2014/chartex" xmlns:cx1="http://schemas.microsoft.com/office/drawing/2015/9/8/chartex" xmlns:cx2="http://schemas.microsoft.com/office/drawing/2015/10/21/chartex" xmlns:mc="http://schemas.openxmlformats.org/markup-compatibility/2006" xmlns:o="urn:schemas-microsoft-com:office:office" xmlns:r="http://schemas.openxmlformats.org/officeDocument/2006/relationships" xmlns:m="http://schemas.openxmlformats.org/officeDocument/2006/math" xmlns:v="urn:schemas-microsoft-com:vml" xmlns:wp14="http://schemas.microsoft.com/office/word/2010/wordprocessingDrawing" xmlns:wp="http://schemas.openxmlformats.org/drawingml/2006/wordprocessingDrawing" xmlns:w10="urn:schemas-microsoft-com:office:word" xmlns:w="http://schemas.openxmlformats.org/wordprocessingml/2006/main" xmlns:w14="http://schemas.microsoft.com/office/word/2010/wordml" xmlns:w15="http://schemas.microsoft.com/office/word/2012/wordml" xmlns:w16se="http://schemas.microsoft.com/office/word/2015/wordml/symex" xmlns:wpg="http://schemas.microsoft.com/office/word/2010/wordprocessingGroup" xmlns:wpi="http://schemas.microsoft.com/office/word/2010/wordprocessingInk" xmlns:wne="http://schemas.microsoft.com/office/word/2006/wordml" xmlns:wps="http://schemas.microsoft.com/office/word/2010/wordprocessingShape" mc:Ignorable="w14 w15 w16se wp14">
   <w:footnote w:type="separator" w:id="-1">
@@ -1079,6 +2404,30 @@
     </w:p>
   </w:footnote>
 </w:footnotes>
+</file>
+
+<file path=word/header1.xml><?xml version="1.0" encoding="utf-8"?>
+<w:hdr xmlns:wpc="http://schemas.microsoft.com/office/word/2010/wordprocessingCanvas" xmlns:cx="http://schemas.microsoft.com/office/drawing/2014/chartex" xmlns:cx1="http://schemas.microsoft.com/office/drawing/2015/9/8/chartex" xmlns:cx2="http://schemas.microsoft.com/office/drawing/2015/10/21/chartex" xmlns:mc="http://schemas.openxmlformats.org/markup-compatibility/2006" xmlns:o="urn:schemas-microsoft-com:office:office" xmlns:r="http://schemas.openxmlformats.org/officeDocument/2006/relationships" xmlns:m="http://schemas.openxmlformats.org/officeDocument/2006/math" xmlns:v="urn:schemas-microsoft-com:vml" xmlns:wp14="http://schemas.microsoft.com/office/word/2010/wordprocessingDrawing" xmlns:wp="http://schemas.openxmlformats.org/drawingml/2006/wordprocessingDrawing" xmlns:w10="urn:schemas-microsoft-com:office:word" xmlns:w="http://schemas.openxmlformats.org/wordprocessingml/2006/main" xmlns:w14="http://schemas.microsoft.com/office/word/2010/wordml" xmlns:w15="http://schemas.microsoft.com/office/word/2012/wordml" xmlns:w16se="http://schemas.microsoft.com/office/word/2015/wordml/symex" xmlns:wpg="http://schemas.microsoft.com/office/word/2010/wordprocessingGroup" xmlns:wpi="http://schemas.microsoft.com/office/word/2010/wordprocessingInk" xmlns:wne="http://schemas.microsoft.com/office/word/2006/wordml" xmlns:wps="http://schemas.microsoft.com/office/word/2010/wordprocessingShape" mc:Ignorable="w14 w15 w16se wp14">
+  <w:p>
+    <w:pPr>
+      <w:pStyle w:val="Titre1"/>
+      <w:ind w:left="708" w:firstLine="708"/>
+      <w:rPr>
+        <w:b/>
+        <w:i/>
+        <w:sz w:val="36"/>
+      </w:rPr>
+    </w:pPr>
+    <w:r>
+      <w:rPr>
+        <w:b/>
+        <w:i/>
+        <w:sz w:val="36"/>
+      </w:rPr>
+      <w:t>Guide d’installation Windows Server</w:t>
+    </w:r>
+  </w:p>
+</w:hdr>
 </file>
 
 <file path=word/numbering.xml><?xml version="1.0" encoding="utf-8"?>
@@ -1307,11 +2656,126 @@
       </w:rPr>
     </w:lvl>
   </w:abstractNum>
+  <w:abstractNum w:abstractNumId="2" w15:restartNumberingAfterBreak="0">
+    <w:nsid w:val="6CAA783D"/>
+    <w:multiLevelType w:val="hybridMultilevel"/>
+    <w:tmpl w:val="D1E004EC"/>
+    <w:lvl w:ilvl="0" w:tplc="08DEA3A0">
+      <w:numFmt w:val="bullet"/>
+      <w:lvlText w:val="-"/>
+      <w:lvlJc w:val="left"/>
+      <w:pPr>
+        <w:ind w:left="720" w:hanging="360"/>
+      </w:pPr>
+      <w:rPr>
+        <w:rFonts w:ascii="Calibri" w:eastAsiaTheme="minorHAnsi" w:hAnsi="Calibri" w:cs="Calibri" w:hint="default"/>
+      </w:rPr>
+    </w:lvl>
+    <w:lvl w:ilvl="1" w:tplc="040C0003" w:tentative="1">
+      <w:start w:val="1"/>
+      <w:numFmt w:val="bullet"/>
+      <w:lvlText w:val="o"/>
+      <w:lvlJc w:val="left"/>
+      <w:pPr>
+        <w:ind w:left="1440" w:hanging="360"/>
+      </w:pPr>
+      <w:rPr>
+        <w:rFonts w:ascii="Courier New" w:hAnsi="Courier New" w:cs="Courier New" w:hint="default"/>
+      </w:rPr>
+    </w:lvl>
+    <w:lvl w:ilvl="2" w:tplc="040C0005" w:tentative="1">
+      <w:start w:val="1"/>
+      <w:numFmt w:val="bullet"/>
+      <w:lvlText w:val=""/>
+      <w:lvlJc w:val="left"/>
+      <w:pPr>
+        <w:ind w:left="2160" w:hanging="360"/>
+      </w:pPr>
+      <w:rPr>
+        <w:rFonts w:ascii="Wingdings" w:hAnsi="Wingdings" w:hint="default"/>
+      </w:rPr>
+    </w:lvl>
+    <w:lvl w:ilvl="3" w:tplc="040C0001" w:tentative="1">
+      <w:start w:val="1"/>
+      <w:numFmt w:val="bullet"/>
+      <w:lvlText w:val=""/>
+      <w:lvlJc w:val="left"/>
+      <w:pPr>
+        <w:ind w:left="2880" w:hanging="360"/>
+      </w:pPr>
+      <w:rPr>
+        <w:rFonts w:ascii="Symbol" w:hAnsi="Symbol" w:hint="default"/>
+      </w:rPr>
+    </w:lvl>
+    <w:lvl w:ilvl="4" w:tplc="040C0003" w:tentative="1">
+      <w:start w:val="1"/>
+      <w:numFmt w:val="bullet"/>
+      <w:lvlText w:val="o"/>
+      <w:lvlJc w:val="left"/>
+      <w:pPr>
+        <w:ind w:left="3600" w:hanging="360"/>
+      </w:pPr>
+      <w:rPr>
+        <w:rFonts w:ascii="Courier New" w:hAnsi="Courier New" w:cs="Courier New" w:hint="default"/>
+      </w:rPr>
+    </w:lvl>
+    <w:lvl w:ilvl="5" w:tplc="040C0005" w:tentative="1">
+      <w:start w:val="1"/>
+      <w:numFmt w:val="bullet"/>
+      <w:lvlText w:val=""/>
+      <w:lvlJc w:val="left"/>
+      <w:pPr>
+        <w:ind w:left="4320" w:hanging="360"/>
+      </w:pPr>
+      <w:rPr>
+        <w:rFonts w:ascii="Wingdings" w:hAnsi="Wingdings" w:hint="default"/>
+      </w:rPr>
+    </w:lvl>
+    <w:lvl w:ilvl="6" w:tplc="040C0001" w:tentative="1">
+      <w:start w:val="1"/>
+      <w:numFmt w:val="bullet"/>
+      <w:lvlText w:val=""/>
+      <w:lvlJc w:val="left"/>
+      <w:pPr>
+        <w:ind w:left="5040" w:hanging="360"/>
+      </w:pPr>
+      <w:rPr>
+        <w:rFonts w:ascii="Symbol" w:hAnsi="Symbol" w:hint="default"/>
+      </w:rPr>
+    </w:lvl>
+    <w:lvl w:ilvl="7" w:tplc="040C0003" w:tentative="1">
+      <w:start w:val="1"/>
+      <w:numFmt w:val="bullet"/>
+      <w:lvlText w:val="o"/>
+      <w:lvlJc w:val="left"/>
+      <w:pPr>
+        <w:ind w:left="5760" w:hanging="360"/>
+      </w:pPr>
+      <w:rPr>
+        <w:rFonts w:ascii="Courier New" w:hAnsi="Courier New" w:cs="Courier New" w:hint="default"/>
+      </w:rPr>
+    </w:lvl>
+    <w:lvl w:ilvl="8" w:tplc="040C0005" w:tentative="1">
+      <w:start w:val="1"/>
+      <w:numFmt w:val="bullet"/>
+      <w:lvlText w:val=""/>
+      <w:lvlJc w:val="left"/>
+      <w:pPr>
+        <w:ind w:left="6480" w:hanging="360"/>
+      </w:pPr>
+      <w:rPr>
+        <w:rFonts w:ascii="Wingdings" w:hAnsi="Wingdings" w:hint="default"/>
+      </w:rPr>
+    </w:lvl>
+  </w:abstractNum>
   <w:num w:numId="1">
     <w:abstractNumId w:val="1"/>
   </w:num>
   <w:num w:numId="2">
     <w:abstractNumId w:val="0"/>
+  </w:num>
+  <w:num w:numId="3">
+    <w:abstractNumId w:val="2"/>
   </w:num>
 </w:numbering>
 </file>

</xml_diff>